<commit_message>
Adjust database according to real implementation
</commit_message>
<xml_diff>
--- a/reports/EcoBike_SRS.docx
+++ b/reports/EcoBike_SRS.docx
@@ -312,7 +312,7 @@
     </w:p>
     <w:tbl>
       <w:tblPr>
-        <w:tblStyle w:val="LiBang"/>
+        <w:tblStyle w:val="TableGrid"/>
         <w:tblW w:w="0" w:type="auto"/>
         <w:tblLook w:val="04A0" w:firstRow="1" w:lastRow="0" w:firstColumn="1" w:lastColumn="0" w:noHBand="0" w:noVBand="1"/>
       </w:tblPr>
@@ -610,7 +610,7 @@
       <w:sdtContent>
         <w:p>
           <w:pPr>
-            <w:pStyle w:val="uMucluc"/>
+            <w:pStyle w:val="TOCHeading"/>
             <w:jc w:val="center"/>
             <w:rPr>
               <w:rFonts w:asciiTheme="minorHAnsi" w:hAnsiTheme="minorHAnsi" w:cstheme="minorHAnsi"/>
@@ -622,7 +622,7 @@
         </w:p>
         <w:p>
           <w:pPr>
-            <w:pStyle w:val="uMucluc"/>
+            <w:pStyle w:val="TOCHeading"/>
             <w:jc w:val="center"/>
             <w:rPr>
               <w:rFonts w:asciiTheme="minorHAnsi" w:hAnsiTheme="minorHAnsi" w:cstheme="minorHAnsi"/>
@@ -634,7 +634,7 @@
         </w:p>
         <w:p>
           <w:pPr>
-            <w:pStyle w:val="uMucluc"/>
+            <w:pStyle w:val="TOCHeading"/>
             <w:jc w:val="center"/>
             <w:rPr>
               <w:rFonts w:asciiTheme="minorHAnsi" w:hAnsiTheme="minorHAnsi" w:cstheme="minorHAnsi"/>
@@ -659,7 +659,7 @@
         </w:p>
         <w:p>
           <w:pPr>
-            <w:pStyle w:val="Mucluc2"/>
+            <w:pStyle w:val="TOC2"/>
             <w:tabs>
               <w:tab w:val="right" w:leader="dot" w:pos="9350"/>
             </w:tabs>
@@ -694,7 +694,7 @@
           <w:hyperlink w:anchor="_Toc85357296" w:history="1">
             <w:r>
               <w:rPr>
-                <w:rStyle w:val="Siuktni"/>
+                <w:rStyle w:val="Hyperlink"/>
                 <w:rFonts w:cstheme="minorHAnsi"/>
                 <w:b/>
                 <w:bCs/>
@@ -755,7 +755,7 @@
         </w:p>
         <w:p>
           <w:pPr>
-            <w:pStyle w:val="Mucluc3"/>
+            <w:pStyle w:val="TOC3"/>
             <w:tabs>
               <w:tab w:val="right" w:leader="dot" w:pos="9350"/>
             </w:tabs>
@@ -766,7 +766,7 @@
           <w:hyperlink w:anchor="_Toc85357297" w:history="1">
             <w:r>
               <w:rPr>
-                <w:rStyle w:val="Siuktni"/>
+                <w:rStyle w:val="Hyperlink"/>
                 <w:rFonts w:cstheme="minorHAnsi"/>
                 <w:b/>
                 <w:bCs/>
@@ -827,7 +827,7 @@
         </w:p>
         <w:p>
           <w:pPr>
-            <w:pStyle w:val="Mucluc3"/>
+            <w:pStyle w:val="TOC3"/>
             <w:tabs>
               <w:tab w:val="right" w:leader="dot" w:pos="9350"/>
             </w:tabs>
@@ -838,7 +838,7 @@
           <w:hyperlink w:anchor="_Toc85357298" w:history="1">
             <w:r>
               <w:rPr>
-                <w:rStyle w:val="Siuktni"/>
+                <w:rStyle w:val="Hyperlink"/>
                 <w:rFonts w:cstheme="minorHAnsi"/>
                 <w:b/>
                 <w:bCs/>
@@ -899,7 +899,7 @@
         </w:p>
         <w:p>
           <w:pPr>
-            <w:pStyle w:val="Mucluc3"/>
+            <w:pStyle w:val="TOC3"/>
             <w:tabs>
               <w:tab w:val="right" w:leader="dot" w:pos="9350"/>
             </w:tabs>
@@ -910,7 +910,7 @@
           <w:hyperlink w:anchor="_Toc85357299" w:history="1">
             <w:r>
               <w:rPr>
-                <w:rStyle w:val="Siuktni"/>
+                <w:rStyle w:val="Hyperlink"/>
                 <w:rFonts w:cstheme="minorHAnsi"/>
                 <w:b/>
                 <w:bCs/>
@@ -971,7 +971,7 @@
         </w:p>
         <w:p>
           <w:pPr>
-            <w:pStyle w:val="Mucluc2"/>
+            <w:pStyle w:val="TOC2"/>
             <w:tabs>
               <w:tab w:val="right" w:leader="dot" w:pos="9350"/>
             </w:tabs>
@@ -982,7 +982,7 @@
           <w:hyperlink w:anchor="_Toc85357300" w:history="1">
             <w:r>
               <w:rPr>
-                <w:rStyle w:val="Siuktni"/>
+                <w:rStyle w:val="Hyperlink"/>
                 <w:rFonts w:cstheme="minorHAnsi"/>
                 <w:b/>
                 <w:bCs/>
@@ -1043,7 +1043,7 @@
         </w:p>
         <w:p>
           <w:pPr>
-            <w:pStyle w:val="Mucluc3"/>
+            <w:pStyle w:val="TOC3"/>
             <w:tabs>
               <w:tab w:val="right" w:leader="dot" w:pos="9350"/>
             </w:tabs>
@@ -1054,7 +1054,7 @@
           <w:hyperlink w:anchor="_Toc85357301" w:history="1">
             <w:r>
               <w:rPr>
-                <w:rStyle w:val="Siuktni"/>
+                <w:rStyle w:val="Hyperlink"/>
                 <w:rFonts w:cstheme="minorHAnsi"/>
                 <w:b/>
                 <w:bCs/>
@@ -1115,7 +1115,7 @@
         </w:p>
         <w:p>
           <w:pPr>
-            <w:pStyle w:val="Mucluc3"/>
+            <w:pStyle w:val="TOC3"/>
             <w:tabs>
               <w:tab w:val="right" w:leader="dot" w:pos="9350"/>
             </w:tabs>
@@ -1126,7 +1126,7 @@
           <w:hyperlink w:anchor="_Toc85357302" w:history="1">
             <w:r>
               <w:rPr>
-                <w:rStyle w:val="Siuktni"/>
+                <w:rStyle w:val="Hyperlink"/>
                 <w:rFonts w:cstheme="minorHAnsi"/>
                 <w:b/>
                 <w:bCs/>
@@ -1187,7 +1187,7 @@
         </w:p>
         <w:p>
           <w:pPr>
-            <w:pStyle w:val="Mucluc3"/>
+            <w:pStyle w:val="TOC3"/>
             <w:tabs>
               <w:tab w:val="right" w:leader="dot" w:pos="9350"/>
             </w:tabs>
@@ -1198,7 +1198,7 @@
           <w:hyperlink w:anchor="_Toc85357303" w:history="1">
             <w:r>
               <w:rPr>
-                <w:rStyle w:val="Siuktni"/>
+                <w:rStyle w:val="Hyperlink"/>
                 <w:rFonts w:cstheme="minorHAnsi"/>
                 <w:b/>
                 <w:bCs/>
@@ -1259,7 +1259,7 @@
         </w:p>
         <w:p>
           <w:pPr>
-            <w:pStyle w:val="Mucluc2"/>
+            <w:pStyle w:val="TOC2"/>
             <w:tabs>
               <w:tab w:val="right" w:leader="dot" w:pos="9350"/>
             </w:tabs>
@@ -1270,7 +1270,7 @@
           <w:hyperlink w:anchor="_Toc85357304" w:history="1">
             <w:r>
               <w:rPr>
-                <w:rStyle w:val="Siuktni"/>
+                <w:rStyle w:val="Hyperlink"/>
                 <w:rFonts w:cstheme="minorHAnsi"/>
                 <w:b/>
                 <w:bCs/>
@@ -1330,7 +1330,7 @@
         </w:p>
         <w:p>
           <w:pPr>
-            <w:pStyle w:val="Mucluc3"/>
+            <w:pStyle w:val="TOC3"/>
             <w:tabs>
               <w:tab w:val="left" w:pos="1100"/>
               <w:tab w:val="right" w:leader="dot" w:pos="9350"/>
@@ -1342,7 +1342,7 @@
           <w:hyperlink w:anchor="_Toc85357305" w:history="1">
             <w:r>
               <w:rPr>
-                <w:rStyle w:val="Siuktni"/>
+                <w:rStyle w:val="Hyperlink"/>
                 <w:rFonts w:cstheme="minorHAnsi"/>
                 <w:b/>
                 <w:bCs/>
@@ -1353,7 +1353,7 @@
             </w:r>
             <w:r>
               <w:rPr>
-                <w:rStyle w:val="Siuktni"/>
+                <w:rStyle w:val="Hyperlink"/>
                 <w:rFonts w:cstheme="minorHAnsi"/>
                 <w:b/>
                 <w:bCs/>
@@ -1364,7 +1364,7 @@
             </w:r>
             <w:r>
               <w:rPr>
-                <w:rStyle w:val="Siuktni"/>
+                <w:rStyle w:val="Hyperlink"/>
                 <w:rFonts w:cstheme="minorHAnsi"/>
                 <w:b/>
                 <w:bCs/>
@@ -1425,7 +1425,7 @@
         </w:p>
         <w:p>
           <w:pPr>
-            <w:pStyle w:val="Mucluc3"/>
+            <w:pStyle w:val="TOC3"/>
             <w:tabs>
               <w:tab w:val="left" w:pos="1100"/>
               <w:tab w:val="right" w:leader="dot" w:pos="9350"/>
@@ -1437,7 +1437,7 @@
           <w:hyperlink w:anchor="_Toc85357306" w:history="1">
             <w:r>
               <w:rPr>
-                <w:rStyle w:val="Siuktni"/>
+                <w:rStyle w:val="Hyperlink"/>
                 <w:rFonts w:cstheme="minorHAnsi"/>
                 <w:b/>
                 <w:bCs/>
@@ -1448,7 +1448,7 @@
             </w:r>
             <w:r>
               <w:rPr>
-                <w:rStyle w:val="Siuktni"/>
+                <w:rStyle w:val="Hyperlink"/>
                 <w:rFonts w:cstheme="minorHAnsi"/>
                 <w:b/>
                 <w:bCs/>
@@ -1459,7 +1459,7 @@
             </w:r>
             <w:r>
               <w:rPr>
-                <w:rStyle w:val="Siuktni"/>
+                <w:rStyle w:val="Hyperlink"/>
                 <w:rFonts w:cstheme="minorHAnsi"/>
                 <w:b/>
                 <w:bCs/>
@@ -1520,7 +1520,7 @@
         </w:p>
         <w:p>
           <w:pPr>
-            <w:pStyle w:val="Mucluc3"/>
+            <w:pStyle w:val="TOC3"/>
             <w:tabs>
               <w:tab w:val="left" w:pos="1100"/>
               <w:tab w:val="right" w:leader="dot" w:pos="9350"/>
@@ -1532,7 +1532,7 @@
           <w:hyperlink w:anchor="_Toc85357307" w:history="1">
             <w:r>
               <w:rPr>
-                <w:rStyle w:val="Siuktni"/>
+                <w:rStyle w:val="Hyperlink"/>
                 <w:rFonts w:cstheme="minorHAnsi"/>
                 <w:b/>
                 <w:bCs/>
@@ -1543,7 +1543,7 @@
             </w:r>
             <w:r>
               <w:rPr>
-                <w:rStyle w:val="Siuktni"/>
+                <w:rStyle w:val="Hyperlink"/>
                 <w:rFonts w:cstheme="minorHAnsi"/>
                 <w:b/>
                 <w:bCs/>
@@ -1554,7 +1554,7 @@
             </w:r>
             <w:r>
               <w:rPr>
-                <w:rStyle w:val="Siuktni"/>
+                <w:rStyle w:val="Hyperlink"/>
                 <w:rFonts w:cstheme="minorHAnsi"/>
                 <w:b/>
                 <w:bCs/>
@@ -1615,7 +1615,7 @@
         </w:p>
         <w:p>
           <w:pPr>
-            <w:pStyle w:val="Mucluc3"/>
+            <w:pStyle w:val="TOC3"/>
             <w:tabs>
               <w:tab w:val="left" w:pos="1100"/>
               <w:tab w:val="right" w:leader="dot" w:pos="9350"/>
@@ -1627,7 +1627,7 @@
           <w:hyperlink w:anchor="_Toc85357308" w:history="1">
             <w:r>
               <w:rPr>
-                <w:rStyle w:val="Siuktni"/>
+                <w:rStyle w:val="Hyperlink"/>
                 <w:rFonts w:eastAsia="Calibri" w:cstheme="minorHAnsi"/>
                 <w:b/>
                 <w:bCs/>
@@ -1638,7 +1638,7 @@
             </w:r>
             <w:r>
               <w:rPr>
-                <w:rStyle w:val="Siuktni"/>
+                <w:rStyle w:val="Hyperlink"/>
                 <w:rFonts w:eastAsia="Calibri" w:cstheme="minorHAnsi"/>
                 <w:b/>
                 <w:bCs/>
@@ -1649,7 +1649,7 @@
             </w:r>
             <w:r>
               <w:rPr>
-                <w:rStyle w:val="Siuktni"/>
+                <w:rStyle w:val="Hyperlink"/>
                 <w:rFonts w:cstheme="minorHAnsi"/>
                 <w:b/>
                 <w:bCs/>
@@ -1710,7 +1710,7 @@
         </w:p>
         <w:p>
           <w:pPr>
-            <w:pStyle w:val="Mucluc3"/>
+            <w:pStyle w:val="TOC3"/>
             <w:tabs>
               <w:tab w:val="left" w:pos="1100"/>
               <w:tab w:val="right" w:leader="dot" w:pos="9350"/>
@@ -1722,7 +1722,7 @@
           <w:hyperlink w:anchor="_Toc85357309" w:history="1">
             <w:r>
               <w:rPr>
-                <w:rStyle w:val="Siuktni"/>
+                <w:rStyle w:val="Hyperlink"/>
                 <w:rFonts w:ascii="Arial" w:eastAsia="Calibri" w:hAnsi="Arial" w:cs="Arial"/>
                 <w:b/>
                 <w:bCs/>
@@ -1733,7 +1733,7 @@
             </w:r>
             <w:r>
               <w:rPr>
-                <w:rStyle w:val="Siuktni"/>
+                <w:rStyle w:val="Hyperlink"/>
                 <w:rFonts w:ascii="Arial" w:eastAsia="Calibri" w:hAnsi="Arial" w:cs="Arial"/>
                 <w:b/>
                 <w:bCs/>
@@ -1744,7 +1744,7 @@
             </w:r>
             <w:r>
               <w:rPr>
-                <w:rStyle w:val="Siuktni"/>
+                <w:rStyle w:val="Hyperlink"/>
                 <w:rFonts w:cstheme="minorHAnsi"/>
                 <w:b/>
                 <w:bCs/>
@@ -1805,7 +1805,7 @@
         </w:p>
         <w:p>
           <w:pPr>
-            <w:pStyle w:val="Mucluc3"/>
+            <w:pStyle w:val="TOC3"/>
             <w:tabs>
               <w:tab w:val="left" w:pos="1100"/>
               <w:tab w:val="right" w:leader="dot" w:pos="9350"/>
@@ -1817,7 +1817,7 @@
           <w:hyperlink w:anchor="_Toc85357310" w:history="1">
             <w:r>
               <w:rPr>
-                <w:rStyle w:val="Siuktni"/>
+                <w:rStyle w:val="Hyperlink"/>
                 <w:rFonts w:ascii="Arial" w:eastAsia="Calibri" w:hAnsi="Arial" w:cs="Arial"/>
                 <w:b/>
                 <w:bCs/>
@@ -1835,7 +1835,7 @@
             </w:r>
             <w:r>
               <w:rPr>
-                <w:rStyle w:val="Siuktni"/>
+                <w:rStyle w:val="Hyperlink"/>
                 <w:rFonts w:cstheme="minorHAnsi"/>
                 <w:b/>
                 <w:bCs/>
@@ -1896,7 +1896,7 @@
         </w:p>
         <w:p>
           <w:pPr>
-            <w:pStyle w:val="Mucluc3"/>
+            <w:pStyle w:val="TOC3"/>
             <w:tabs>
               <w:tab w:val="right" w:leader="dot" w:pos="9350"/>
             </w:tabs>
@@ -1907,7 +1907,7 @@
           <w:hyperlink w:anchor="_Toc85357311" w:history="1">
             <w:r>
               <w:rPr>
-                <w:rStyle w:val="Siuktni"/>
+                <w:rStyle w:val="Hyperlink"/>
                 <w:rFonts w:cstheme="minorHAnsi"/>
                 <w:b/>
                 <w:bCs/>
@@ -1968,7 +1968,7 @@
         </w:p>
         <w:p>
           <w:pPr>
-            <w:pStyle w:val="Mucluc3"/>
+            <w:pStyle w:val="TOC3"/>
             <w:tabs>
               <w:tab w:val="right" w:leader="dot" w:pos="9350"/>
             </w:tabs>
@@ -1979,7 +1979,7 @@
           <w:hyperlink w:anchor="_Toc85357312" w:history="1">
             <w:r>
               <w:rPr>
-                <w:rStyle w:val="Siuktni"/>
+                <w:rStyle w:val="Hyperlink"/>
                 <w:rFonts w:cstheme="minorHAnsi"/>
                 <w:b/>
                 <w:bCs/>
@@ -2040,7 +2040,7 @@
         </w:p>
         <w:p>
           <w:pPr>
-            <w:pStyle w:val="Mucluc2"/>
+            <w:pStyle w:val="TOC2"/>
             <w:tabs>
               <w:tab w:val="right" w:leader="dot" w:pos="9350"/>
             </w:tabs>
@@ -2051,7 +2051,7 @@
           <w:hyperlink w:anchor="_Toc85357313" w:history="1">
             <w:r>
               <w:rPr>
-                <w:rStyle w:val="Siuktni"/>
+                <w:rStyle w:val="Hyperlink"/>
                 <w:rFonts w:cstheme="minorHAnsi"/>
                 <w:b/>
                 <w:bCs/>
@@ -2112,7 +2112,7 @@
         </w:p>
         <w:p>
           <w:pPr>
-            <w:pStyle w:val="Mucluc3"/>
+            <w:pStyle w:val="TOC3"/>
             <w:tabs>
               <w:tab w:val="right" w:leader="dot" w:pos="9350"/>
             </w:tabs>
@@ -2123,7 +2123,7 @@
           <w:hyperlink w:anchor="_Toc85357314" w:history="1">
             <w:r>
               <w:rPr>
-                <w:rStyle w:val="Siuktni"/>
+                <w:rStyle w:val="Hyperlink"/>
                 <w:rFonts w:cstheme="minorHAnsi"/>
                 <w:b/>
                 <w:bCs/>
@@ -2184,7 +2184,7 @@
         </w:p>
         <w:p>
           <w:pPr>
-            <w:pStyle w:val="Mucluc3"/>
+            <w:pStyle w:val="TOC3"/>
             <w:tabs>
               <w:tab w:val="right" w:leader="dot" w:pos="9350"/>
             </w:tabs>
@@ -2195,7 +2195,7 @@
           <w:hyperlink w:anchor="_Toc85357315" w:history="1">
             <w:r>
               <w:rPr>
-                <w:rStyle w:val="Siuktni"/>
+                <w:rStyle w:val="Hyperlink"/>
                 <w:rFonts w:cstheme="minorHAnsi"/>
                 <w:b/>
                 <w:bCs/>
@@ -2256,7 +2256,7 @@
         </w:p>
         <w:p>
           <w:pPr>
-            <w:pStyle w:val="Mucluc3"/>
+            <w:pStyle w:val="TOC3"/>
             <w:tabs>
               <w:tab w:val="right" w:leader="dot" w:pos="9350"/>
             </w:tabs>
@@ -2267,7 +2267,7 @@
           <w:hyperlink w:anchor="_Toc85357316" w:history="1">
             <w:r>
               <w:rPr>
-                <w:rStyle w:val="Siuktni"/>
+                <w:rStyle w:val="Hyperlink"/>
                 <w:rFonts w:cstheme="minorHAnsi"/>
                 <w:b/>
                 <w:bCs/>
@@ -2328,7 +2328,7 @@
         </w:p>
         <w:p>
           <w:pPr>
-            <w:pStyle w:val="Mucluc3"/>
+            <w:pStyle w:val="TOC3"/>
             <w:tabs>
               <w:tab w:val="right" w:leader="dot" w:pos="9350"/>
             </w:tabs>
@@ -2339,7 +2339,7 @@
           <w:hyperlink w:anchor="_Toc85357317" w:history="1">
             <w:r>
               <w:rPr>
-                <w:rStyle w:val="Siuktni"/>
+                <w:rStyle w:val="Hyperlink"/>
                 <w:rFonts w:cstheme="minorHAnsi"/>
                 <w:b/>
                 <w:bCs/>
@@ -2400,7 +2400,7 @@
         </w:p>
         <w:p>
           <w:pPr>
-            <w:pStyle w:val="Mucluc3"/>
+            <w:pStyle w:val="TOC3"/>
             <w:tabs>
               <w:tab w:val="right" w:leader="dot" w:pos="9350"/>
             </w:tabs>
@@ -2411,7 +2411,7 @@
           <w:hyperlink w:anchor="_Toc85357318" w:history="1">
             <w:r>
               <w:rPr>
-                <w:rStyle w:val="Siuktni"/>
+                <w:rStyle w:val="Hyperlink"/>
                 <w:rFonts w:cstheme="minorHAnsi"/>
                 <w:b/>
                 <w:bCs/>
@@ -2472,7 +2472,7 @@
         </w:p>
         <w:p>
           <w:pPr>
-            <w:pStyle w:val="Mucluc3"/>
+            <w:pStyle w:val="TOC3"/>
             <w:tabs>
               <w:tab w:val="right" w:leader="dot" w:pos="9350"/>
             </w:tabs>
@@ -2483,7 +2483,7 @@
           <w:hyperlink w:anchor="_Toc85357319" w:history="1">
             <w:r>
               <w:rPr>
-                <w:rStyle w:val="Siuktni"/>
+                <w:rStyle w:val="Hyperlink"/>
                 <w:rFonts w:cstheme="minorHAnsi"/>
                 <w:b/>
                 <w:bCs/>
@@ -2544,7 +2544,7 @@
         </w:p>
         <w:p>
           <w:pPr>
-            <w:pStyle w:val="Mucluc3"/>
+            <w:pStyle w:val="TOC3"/>
             <w:tabs>
               <w:tab w:val="right" w:leader="dot" w:pos="9350"/>
             </w:tabs>
@@ -2555,7 +2555,7 @@
           <w:hyperlink w:anchor="_Toc85357320" w:history="1">
             <w:r>
               <w:rPr>
-                <w:rStyle w:val="Siuktni"/>
+                <w:rStyle w:val="Hyperlink"/>
                 <w:rFonts w:cstheme="minorHAnsi"/>
                 <w:b/>
                 <w:bCs/>
@@ -2651,7 +2651,7 @@
     </w:p>
     <w:p>
       <w:pPr>
-        <w:pStyle w:val="u2"/>
+        <w:pStyle w:val="Heading2"/>
         <w:rPr>
           <w:rFonts w:asciiTheme="minorHAnsi" w:hAnsiTheme="minorHAnsi" w:cstheme="minorHAnsi"/>
           <w:b/>
@@ -2695,7 +2695,7 @@
     </w:p>
     <w:p>
       <w:pPr>
-        <w:pStyle w:val="u3"/>
+        <w:pStyle w:val="Heading3"/>
         <w:rPr>
           <w:rFonts w:asciiTheme="minorHAnsi" w:hAnsiTheme="minorHAnsi" w:cstheme="minorHAnsi"/>
           <w:b/>
@@ -2754,7 +2754,7 @@
     </w:p>
     <w:p>
       <w:pPr>
-        <w:pStyle w:val="u3"/>
+        <w:pStyle w:val="Heading3"/>
         <w:rPr>
           <w:rFonts w:asciiTheme="minorHAnsi" w:hAnsiTheme="minorHAnsi" w:cstheme="minorHAnsi"/>
           <w:b/>
@@ -3159,7 +3159,7 @@
     </w:p>
     <w:p>
       <w:pPr>
-        <w:pStyle w:val="u3"/>
+        <w:pStyle w:val="Heading3"/>
         <w:rPr>
           <w:rFonts w:asciiTheme="minorHAnsi" w:hAnsiTheme="minorHAnsi" w:cstheme="minorHAnsi"/>
           <w:b/>
@@ -3213,7 +3213,7 @@
     </w:p>
     <w:tbl>
       <w:tblPr>
-        <w:tblStyle w:val="LiBang"/>
+        <w:tblStyle w:val="TableGrid"/>
         <w:tblW w:w="0" w:type="auto"/>
         <w:tblLook w:val="04A0" w:firstRow="1" w:lastRow="0" w:firstColumn="1" w:lastColumn="0" w:noHBand="0" w:noVBand="1"/>
       </w:tblPr>
@@ -4177,7 +4177,7 @@
     </w:p>
     <w:p>
       <w:pPr>
-        <w:pStyle w:val="u2"/>
+        <w:pStyle w:val="Heading2"/>
         <w:rPr>
           <w:rFonts w:asciiTheme="minorHAnsi" w:hAnsiTheme="minorHAnsi" w:cstheme="minorHAnsi"/>
           <w:b/>
@@ -4207,7 +4207,7 @@
     </w:p>
     <w:p>
       <w:pPr>
-        <w:pStyle w:val="u3"/>
+        <w:pStyle w:val="Heading3"/>
         <w:rPr>
           <w:rFonts w:asciiTheme="minorHAnsi" w:hAnsiTheme="minorHAnsi" w:cstheme="minorHAnsi"/>
           <w:b/>
@@ -4400,28 +4400,12 @@
           <w:lang w:val="en-US"/>
         </w:rPr>
         <w:lastRenderedPageBreak/>
-        <w:t xml:space="preserve">The interbank is the actor who interacts with the system for the purpose of performing transactions issued by the customers. The activities </w:t>
-      </w:r>
-      <w:proofErr w:type="gramStart"/>
-      <w:r>
-        <w:rPr>
-          <w:rFonts w:cstheme="minorHAnsi"/>
-          <w:lang w:val="en-US"/>
-        </w:rPr>
-        <w:t>includes</w:t>
-      </w:r>
-      <w:proofErr w:type="gramEnd"/>
-      <w:r>
-        <w:rPr>
-          <w:rFonts w:cstheme="minorHAnsi"/>
-          <w:lang w:val="en-US"/>
-        </w:rPr>
-        <w:t xml:space="preserve"> paying deposit, rental fees and returning deposit</w:t>
+        <w:t>The interbank is the actor who interacts with the system for the purpose of performing transactions issued by the customers. The activities includes paying deposit, rental fees and returning deposit</w:t>
       </w:r>
     </w:p>
     <w:p>
       <w:pPr>
-        <w:pStyle w:val="u3"/>
+        <w:pStyle w:val="Heading3"/>
         <w:rPr>
           <w:rFonts w:asciiTheme="minorHAnsi" w:hAnsiTheme="minorHAnsi" w:cstheme="minorHAnsi"/>
           <w:b/>
@@ -4645,7 +4629,7 @@
     </w:p>
     <w:p>
       <w:pPr>
-        <w:pStyle w:val="u3"/>
+        <w:pStyle w:val="Heading3"/>
         <w:rPr>
           <w:rFonts w:asciiTheme="minorHAnsi" w:hAnsiTheme="minorHAnsi" w:cstheme="minorHAnsi"/>
           <w:b/>
@@ -4759,7 +4743,7 @@
     </w:p>
     <w:p>
       <w:pPr>
-        <w:pStyle w:val="Chuthich"/>
+        <w:pStyle w:val="Caption"/>
         <w:jc w:val="center"/>
         <w:rPr>
           <w:rFonts w:cstheme="minorHAnsi"/>
@@ -4767,22 +4751,30 @@
           <w:lang w:val="en-US"/>
         </w:rPr>
       </w:pPr>
-      <w:proofErr w:type="spellStart"/>
-      <w:r>
-        <w:t>Figure</w:t>
-      </w:r>
-      <w:proofErr w:type="spellEnd"/>
-      <w:r>
-        <w:t xml:space="preserve"> </w:t>
-      </w:r>
-      <w:fldSimple w:instr=" SEQ Figure \* ARABIC ">
-        <w:r>
-          <w:rPr>
-            <w:noProof/>
-          </w:rPr>
-          <w:t>2</w:t>
-        </w:r>
-      </w:fldSimple>
+      <w:r>
+        <w:t xml:space="preserve">Figure </w:t>
+      </w:r>
+      <w:r>
+        <w:fldChar w:fldCharType="begin"/>
+      </w:r>
+      <w:r>
+        <w:instrText xml:space="preserve"> SEQ Figure \* ARABIC </w:instrText>
+      </w:r>
+      <w:r>
+        <w:fldChar w:fldCharType="separate"/>
+      </w:r>
+      <w:r>
+        <w:rPr>
+          <w:noProof/>
+        </w:rPr>
+        <w:t>2</w:t>
+      </w:r>
+      <w:r>
+        <w:rPr>
+          <w:noProof/>
+        </w:rPr>
+        <w:fldChar w:fldCharType="end"/>
+      </w:r>
       <w:r>
         <w:rPr>
           <w:lang w:val="en-US"/>
@@ -4829,7 +4821,7 @@
     </w:p>
     <w:p>
       <w:pPr>
-        <w:pStyle w:val="u2"/>
+        <w:pStyle w:val="Heading2"/>
         <w:rPr>
           <w:rFonts w:asciiTheme="minorHAnsi" w:hAnsiTheme="minorHAnsi" w:cstheme="minorHAnsi"/>
           <w:b/>
@@ -4852,53 +4844,13 @@
           <w:u w:val="single"/>
         </w:rPr>
         <w:lastRenderedPageBreak/>
-        <w:t xml:space="preserve">3. </w:t>
-      </w:r>
-      <w:proofErr w:type="spellStart"/>
-      <w:r>
-        <w:rPr>
-          <w:rFonts w:asciiTheme="minorHAnsi" w:hAnsiTheme="minorHAnsi" w:cstheme="minorHAnsi"/>
-          <w:b/>
-          <w:bCs/>
-          <w:color w:val="auto"/>
-          <w:sz w:val="32"/>
-          <w:szCs w:val="32"/>
-          <w:u w:val="single"/>
-        </w:rPr>
-        <w:t>Detailed</w:t>
-      </w:r>
-      <w:proofErr w:type="spellEnd"/>
-      <w:r>
-        <w:rPr>
-          <w:rFonts w:asciiTheme="minorHAnsi" w:hAnsiTheme="minorHAnsi" w:cstheme="minorHAnsi"/>
-          <w:b/>
-          <w:bCs/>
-          <w:color w:val="auto"/>
-          <w:sz w:val="32"/>
-          <w:szCs w:val="32"/>
-          <w:u w:val="single"/>
-        </w:rPr>
-        <w:t xml:space="preserve"> </w:t>
-      </w:r>
-      <w:proofErr w:type="spellStart"/>
-      <w:r>
-        <w:rPr>
-          <w:rFonts w:asciiTheme="minorHAnsi" w:hAnsiTheme="minorHAnsi" w:cstheme="minorHAnsi"/>
-          <w:b/>
-          <w:bCs/>
-          <w:color w:val="auto"/>
-          <w:sz w:val="32"/>
-          <w:szCs w:val="32"/>
-          <w:u w:val="single"/>
-        </w:rPr>
-        <w:t>requirement</w:t>
+        <w:t>3. Detailed requirement</w:t>
       </w:r>
       <w:bookmarkEnd w:id="8"/>
-      <w:proofErr w:type="spellEnd"/>
     </w:p>
     <w:p>
       <w:pPr>
-        <w:pStyle w:val="u3"/>
+        <w:pStyle w:val="Heading3"/>
         <w:numPr>
           <w:ilvl w:val="1"/>
           <w:numId w:val="5"/>
@@ -4956,7 +4908,7 @@
     </w:p>
     <w:p>
       <w:pPr>
-        <w:pStyle w:val="oancuaDanhsach"/>
+        <w:pStyle w:val="ListParagraph"/>
         <w:numPr>
           <w:ilvl w:val="2"/>
           <w:numId w:val="5"/>
@@ -5012,7 +4964,7 @@
     </w:p>
     <w:p>
       <w:pPr>
-        <w:pStyle w:val="oancuaDanhsach"/>
+        <w:pStyle w:val="ListParagraph"/>
         <w:numPr>
           <w:ilvl w:val="2"/>
           <w:numId w:val="5"/>
@@ -5076,7 +5028,7 @@
     </w:p>
     <w:p>
       <w:pPr>
-        <w:pStyle w:val="oancuaDanhsach"/>
+        <w:pStyle w:val="ListParagraph"/>
         <w:numPr>
           <w:ilvl w:val="2"/>
           <w:numId w:val="6"/>
@@ -5100,7 +5052,7 @@
     </w:p>
     <w:p>
       <w:pPr>
-        <w:pStyle w:val="oancuaDanhsach"/>
+        <w:pStyle w:val="ListParagraph"/>
         <w:numPr>
           <w:ilvl w:val="0"/>
           <w:numId w:val="3"/>
@@ -5118,7 +5070,7 @@
     </w:p>
     <w:p>
       <w:pPr>
-        <w:pStyle w:val="oancuaDanhsach"/>
+        <w:pStyle w:val="ListParagraph"/>
         <w:numPr>
           <w:ilvl w:val="2"/>
           <w:numId w:val="6"/>
@@ -5142,7 +5094,7 @@
     </w:p>
     <w:p>
       <w:pPr>
-        <w:pStyle w:val="oancuaDanhsach"/>
+        <w:pStyle w:val="ListParagraph"/>
         <w:numPr>
           <w:ilvl w:val="0"/>
           <w:numId w:val="3"/>
@@ -5160,7 +5112,7 @@
     </w:p>
     <w:p>
       <w:pPr>
-        <w:pStyle w:val="oancuaDanhsach"/>
+        <w:pStyle w:val="ListParagraph"/>
         <w:numPr>
           <w:ilvl w:val="0"/>
           <w:numId w:val="3"/>
@@ -5178,7 +5130,7 @@
     </w:p>
     <w:p>
       <w:pPr>
-        <w:pStyle w:val="oancuaDanhsach"/>
+        <w:pStyle w:val="ListParagraph"/>
         <w:numPr>
           <w:ilvl w:val="2"/>
           <w:numId w:val="6"/>
@@ -5202,7 +5154,7 @@
     </w:p>
     <w:p>
       <w:pPr>
-        <w:pStyle w:val="oancuaDanhsach"/>
+        <w:pStyle w:val="ListParagraph"/>
         <w:numPr>
           <w:ilvl w:val="0"/>
           <w:numId w:val="4"/>
@@ -5227,40 +5179,15 @@
       </w:r>
     </w:p>
     <w:p>
-      <w:proofErr w:type="spellStart"/>
-      <w:r>
-        <w:rPr>
-          <w:b/>
-          <w:bCs/>
-        </w:rPr>
-        <w:t>Step</w:t>
-      </w:r>
-      <w:proofErr w:type="spellEnd"/>
-      <w:r>
-        <w:rPr>
-          <w:b/>
-          <w:bCs/>
-        </w:rPr>
-        <w:t xml:space="preserve"> 1:</w:t>
-      </w:r>
-      <w:r>
-        <w:t xml:space="preserve"> </w:t>
-      </w:r>
-      <w:proofErr w:type="spellStart"/>
-      <w:r>
-        <w:t>Admin</w:t>
-      </w:r>
-      <w:proofErr w:type="spellEnd"/>
-      <w:r>
-        <w:t xml:space="preserve"> </w:t>
-      </w:r>
-      <w:proofErr w:type="spellStart"/>
-      <w:r>
-        <w:t>chooses</w:t>
-      </w:r>
-      <w:proofErr w:type="spellEnd"/>
-      <w:r>
-        <w:t xml:space="preserve"> to </w:t>
+      <w:r>
+        <w:rPr>
+          <w:b/>
+          <w:bCs/>
+        </w:rPr>
+        <w:t>Step 1:</w:t>
+      </w:r>
+      <w:r>
+        <w:t xml:space="preserve"> Admin chooses to </w:t>
       </w:r>
       <w:r>
         <w:rPr>
@@ -5269,299 +5196,55 @@
         <w:t>create</w:t>
       </w:r>
       <w:r>
-        <w:t xml:space="preserve"> </w:t>
-      </w:r>
-      <w:proofErr w:type="spellStart"/>
-      <w:r>
-        <w:t>new</w:t>
-      </w:r>
-      <w:proofErr w:type="spellEnd"/>
-      <w:r>
-        <w:t xml:space="preserve"> </w:t>
-      </w:r>
-      <w:proofErr w:type="spellStart"/>
-      <w:r>
-        <w:t>bike</w:t>
-      </w:r>
-      <w:proofErr w:type="spellEnd"/>
-      <w:r>
-        <w:t xml:space="preserve"> </w:t>
+        <w:t xml:space="preserve"> new bike </w:t>
       </w:r>
     </w:p>
     <w:p>
-      <w:proofErr w:type="spellStart"/>
-      <w:r>
-        <w:rPr>
-          <w:b/>
-          <w:bCs/>
-        </w:rPr>
-        <w:t>Step</w:t>
-      </w:r>
-      <w:proofErr w:type="spellEnd"/>
-      <w:r>
-        <w:rPr>
-          <w:b/>
-          <w:bCs/>
-        </w:rPr>
-        <w:t xml:space="preserve"> 2:</w:t>
-      </w:r>
-      <w:r>
-        <w:t xml:space="preserve"> </w:t>
-      </w:r>
-      <w:proofErr w:type="spellStart"/>
-      <w:r>
-        <w:t>EcoBike</w:t>
-      </w:r>
-      <w:proofErr w:type="spellEnd"/>
-      <w:r>
-        <w:t xml:space="preserve"> </w:t>
-      </w:r>
-      <w:proofErr w:type="spellStart"/>
-      <w:r>
-        <w:t>system</w:t>
-      </w:r>
-      <w:proofErr w:type="spellEnd"/>
-      <w:r>
-        <w:t xml:space="preserve"> </w:t>
-      </w:r>
-      <w:proofErr w:type="spellStart"/>
-      <w:r>
-        <w:t>displays</w:t>
-      </w:r>
-      <w:proofErr w:type="spellEnd"/>
-      <w:r>
-        <w:t xml:space="preserve"> </w:t>
-      </w:r>
-      <w:proofErr w:type="spellStart"/>
-      <w:r>
-        <w:t>form</w:t>
-      </w:r>
-      <w:proofErr w:type="spellEnd"/>
-      <w:r>
-        <w:t xml:space="preserve"> </w:t>
-      </w:r>
-      <w:proofErr w:type="spellStart"/>
-      <w:r>
-        <w:t>for</w:t>
-      </w:r>
-      <w:proofErr w:type="spellEnd"/>
-      <w:r>
-        <w:t xml:space="preserve"> </w:t>
-      </w:r>
-      <w:proofErr w:type="spellStart"/>
-      <w:r>
-        <w:t>entering</w:t>
-      </w:r>
-      <w:proofErr w:type="spellEnd"/>
-      <w:r>
-        <w:t xml:space="preserve"> </w:t>
-      </w:r>
-      <w:proofErr w:type="spellStart"/>
-      <w:r>
-        <w:t>new</w:t>
-      </w:r>
-      <w:proofErr w:type="spellEnd"/>
-      <w:r>
-        <w:t xml:space="preserve"> </w:t>
-      </w:r>
-      <w:proofErr w:type="spellStart"/>
-      <w:r>
-        <w:t>bike</w:t>
-      </w:r>
-      <w:proofErr w:type="spellEnd"/>
-      <w:r>
-        <w:t xml:space="preserve"> </w:t>
-      </w:r>
-      <w:proofErr w:type="spellStart"/>
-      <w:r>
-        <w:t>information</w:t>
-      </w:r>
-      <w:proofErr w:type="spellEnd"/>
-      <w:r>
-        <w:t xml:space="preserve"> </w:t>
+      <w:r>
+        <w:rPr>
+          <w:b/>
+          <w:bCs/>
+        </w:rPr>
+        <w:t>Step 2:</w:t>
+      </w:r>
+      <w:r>
+        <w:t xml:space="preserve"> EcoBike system displays form for entering new bike information </w:t>
       </w:r>
     </w:p>
     <w:p>
-      <w:proofErr w:type="spellStart"/>
-      <w:r>
-        <w:rPr>
-          <w:b/>
-          <w:bCs/>
-        </w:rPr>
-        <w:t>Step</w:t>
-      </w:r>
-      <w:proofErr w:type="spellEnd"/>
-      <w:r>
-        <w:rPr>
-          <w:b/>
-          <w:bCs/>
-        </w:rPr>
-        <w:t xml:space="preserve"> 3:</w:t>
-      </w:r>
-      <w:r>
-        <w:t xml:space="preserve"> </w:t>
-      </w:r>
-      <w:proofErr w:type="spellStart"/>
-      <w:r>
-        <w:t>Admin</w:t>
-      </w:r>
-      <w:proofErr w:type="spellEnd"/>
-      <w:r>
-        <w:t xml:space="preserve"> </w:t>
-      </w:r>
-      <w:proofErr w:type="spellStart"/>
-      <w:r>
-        <w:t>enters</w:t>
-      </w:r>
-      <w:proofErr w:type="spellEnd"/>
-      <w:r>
-        <w:t xml:space="preserve"> </w:t>
-      </w:r>
-      <w:proofErr w:type="spellStart"/>
-      <w:r>
-        <w:t>new</w:t>
-      </w:r>
-      <w:proofErr w:type="spellEnd"/>
-      <w:r>
-        <w:t xml:space="preserve"> </w:t>
-      </w:r>
-      <w:proofErr w:type="spellStart"/>
-      <w:r>
-        <w:t>bike</w:t>
-      </w:r>
-      <w:proofErr w:type="spellEnd"/>
-      <w:r>
-        <w:t xml:space="preserve"> </w:t>
-      </w:r>
-      <w:proofErr w:type="spellStart"/>
-      <w:r>
-        <w:t>information</w:t>
-      </w:r>
-      <w:proofErr w:type="spellEnd"/>
-      <w:r>
-        <w:t xml:space="preserve"> </w:t>
+      <w:r>
+        <w:rPr>
+          <w:b/>
+          <w:bCs/>
+        </w:rPr>
+        <w:t>Step 3:</w:t>
+      </w:r>
+      <w:r>
+        <w:t xml:space="preserve"> Admin enters new bike information </w:t>
       </w:r>
     </w:p>
     <w:p>
-      <w:proofErr w:type="spellStart"/>
-      <w:r>
-        <w:rPr>
-          <w:b/>
-          <w:bCs/>
-        </w:rPr>
-        <w:t>Step</w:t>
-      </w:r>
-      <w:proofErr w:type="spellEnd"/>
-      <w:r>
-        <w:rPr>
-          <w:b/>
-          <w:bCs/>
-        </w:rPr>
-        <w:t xml:space="preserve"> 4:</w:t>
-      </w:r>
-      <w:r>
-        <w:t xml:space="preserve"> </w:t>
-      </w:r>
-      <w:proofErr w:type="spellStart"/>
-      <w:r>
-        <w:t>EcoBike</w:t>
-      </w:r>
-      <w:proofErr w:type="spellEnd"/>
-      <w:r>
-        <w:t xml:space="preserve"> </w:t>
-      </w:r>
-      <w:proofErr w:type="spellStart"/>
-      <w:r>
-        <w:t>validates</w:t>
-      </w:r>
-      <w:proofErr w:type="spellEnd"/>
-      <w:r>
-        <w:t xml:space="preserve"> </w:t>
-      </w:r>
-      <w:proofErr w:type="spellStart"/>
-      <w:r>
-        <w:t>newly</w:t>
-      </w:r>
-      <w:proofErr w:type="spellEnd"/>
-      <w:r>
-        <w:t xml:space="preserve"> </w:t>
-      </w:r>
-      <w:proofErr w:type="spellStart"/>
-      <w:r>
-        <w:t>entered</w:t>
-      </w:r>
-      <w:proofErr w:type="spellEnd"/>
-      <w:r>
-        <w:t xml:space="preserve"> </w:t>
-      </w:r>
-      <w:proofErr w:type="spellStart"/>
-      <w:r>
-        <w:t>information</w:t>
-      </w:r>
-      <w:proofErr w:type="spellEnd"/>
-      <w:r>
-        <w:t xml:space="preserve"> </w:t>
+      <w:r>
+        <w:rPr>
+          <w:b/>
+          <w:bCs/>
+        </w:rPr>
+        <w:t>Step 4:</w:t>
+      </w:r>
+      <w:r>
+        <w:t xml:space="preserve"> EcoBike validates newly entered information </w:t>
       </w:r>
     </w:p>
     <w:p>
-      <w:proofErr w:type="spellStart"/>
-      <w:r>
-        <w:rPr>
-          <w:b/>
-          <w:bCs/>
-        </w:rPr>
-        <w:t>Step</w:t>
-      </w:r>
-      <w:proofErr w:type="spellEnd"/>
-      <w:r>
-        <w:rPr>
-          <w:b/>
-          <w:bCs/>
-        </w:rPr>
-        <w:t xml:space="preserve"> 5:</w:t>
-      </w:r>
-      <w:r>
-        <w:t xml:space="preserve"> </w:t>
-      </w:r>
-      <w:proofErr w:type="spellStart"/>
-      <w:r>
-        <w:t>Admin</w:t>
-      </w:r>
-      <w:proofErr w:type="spellEnd"/>
-      <w:r>
-        <w:t xml:space="preserve"> </w:t>
-      </w:r>
-      <w:proofErr w:type="spellStart"/>
-      <w:r>
-        <w:t>approves</w:t>
-      </w:r>
-      <w:proofErr w:type="spellEnd"/>
-      <w:r>
-        <w:t xml:space="preserve"> to </w:t>
-      </w:r>
-      <w:proofErr w:type="spellStart"/>
-      <w:r>
-        <w:t>create</w:t>
-      </w:r>
-      <w:proofErr w:type="spellEnd"/>
-      <w:r>
-        <w:t xml:space="preserve"> </w:t>
-      </w:r>
-      <w:proofErr w:type="spellStart"/>
-      <w:r>
-        <w:t>new</w:t>
-      </w:r>
-      <w:proofErr w:type="spellEnd"/>
-      <w:r>
-        <w:t xml:space="preserve"> </w:t>
-      </w:r>
-      <w:proofErr w:type="spellStart"/>
-      <w:r>
-        <w:t>bike</w:t>
-      </w:r>
-      <w:proofErr w:type="spellEnd"/>
-      <w:r>
-        <w:t xml:space="preserve"> </w:t>
+      <w:r>
+        <w:rPr>
+          <w:b/>
+          <w:bCs/>
+        </w:rPr>
+        <w:t>Step 5:</w:t>
+      </w:r>
+      <w:r>
+        <w:t xml:space="preserve"> Admin approves to create new bike </w:t>
       </w:r>
     </w:p>
     <w:p>
@@ -5570,70 +5253,16 @@
           <w:lang w:val="en-US"/>
         </w:rPr>
       </w:pPr>
-      <w:proofErr w:type="spellStart"/>
-      <w:r>
-        <w:rPr>
-          <w:b/>
-          <w:bCs/>
-        </w:rPr>
-        <w:t>Step</w:t>
-      </w:r>
-      <w:proofErr w:type="spellEnd"/>
-      <w:r>
-        <w:rPr>
-          <w:b/>
-          <w:bCs/>
-        </w:rPr>
-        <w:t xml:space="preserve"> 6:</w:t>
-      </w:r>
-      <w:r>
-        <w:t xml:space="preserve"> </w:t>
-      </w:r>
-      <w:proofErr w:type="spellStart"/>
-      <w:r>
-        <w:t>EcoBike</w:t>
-      </w:r>
-      <w:proofErr w:type="spellEnd"/>
-      <w:r>
-        <w:t xml:space="preserve"> </w:t>
-      </w:r>
-      <w:proofErr w:type="spellStart"/>
-      <w:r>
-        <w:t>creates</w:t>
-      </w:r>
-      <w:proofErr w:type="spellEnd"/>
-      <w:r>
-        <w:t xml:space="preserve"> </w:t>
-      </w:r>
-      <w:proofErr w:type="spellStart"/>
-      <w:r>
-        <w:t>new</w:t>
-      </w:r>
-      <w:proofErr w:type="spellEnd"/>
-      <w:r>
-        <w:t xml:space="preserve"> </w:t>
-      </w:r>
-      <w:proofErr w:type="spellStart"/>
-      <w:r>
-        <w:t>bike</w:t>
-      </w:r>
-      <w:proofErr w:type="spellEnd"/>
-      <w:r>
-        <w:t xml:space="preserve"> </w:t>
-      </w:r>
-      <w:proofErr w:type="spellStart"/>
-      <w:r>
-        <w:t>instance</w:t>
-      </w:r>
-      <w:proofErr w:type="spellEnd"/>
-      <w:r>
-        <w:t xml:space="preserve"> in the </w:t>
-      </w:r>
-      <w:proofErr w:type="spellStart"/>
-      <w:r>
-        <w:t>system</w:t>
-      </w:r>
-      <w:proofErr w:type="spellEnd"/>
+      <w:r>
+        <w:rPr>
+          <w:b/>
+          <w:bCs/>
+        </w:rPr>
+        <w:t>Step 6:</w:t>
+      </w:r>
+      <w:r>
+        <w:t xml:space="preserve"> EcoBike creates new bike instance in the system</w:t>
+      </w:r>
       <w:r>
         <w:rPr>
           <w:lang w:val="en-US"/>
@@ -5643,7 +5272,7 @@
     </w:p>
     <w:p>
       <w:pPr>
-        <w:pStyle w:val="oancuaDanhsach"/>
+        <w:pStyle w:val="ListParagraph"/>
         <w:numPr>
           <w:ilvl w:val="0"/>
           <w:numId w:val="4"/>
@@ -5799,7 +5428,7 @@
     </w:p>
     <w:p>
       <w:pPr>
-        <w:pStyle w:val="oancuaDanhsach"/>
+        <w:pStyle w:val="ListParagraph"/>
         <w:numPr>
           <w:ilvl w:val="0"/>
           <w:numId w:val="4"/>
@@ -6043,7 +5672,7 @@
     </w:p>
     <w:p>
       <w:pPr>
-        <w:pStyle w:val="oancuaDanhsach"/>
+        <w:pStyle w:val="ListParagraph"/>
         <w:numPr>
           <w:ilvl w:val="0"/>
           <w:numId w:val="4"/>
@@ -6243,7 +5872,7 @@
     </w:p>
     <w:p>
       <w:pPr>
-        <w:pStyle w:val="oancuaDanhsach"/>
+        <w:pStyle w:val="ListParagraph"/>
         <w:numPr>
           <w:ilvl w:val="2"/>
           <w:numId w:val="6"/>
@@ -6295,7 +5924,7 @@
     </w:p>
     <w:tbl>
       <w:tblPr>
-        <w:tblStyle w:val="LiBang"/>
+        <w:tblStyle w:val="TableGrid"/>
         <w:tblW w:w="0" w:type="auto"/>
         <w:tblLook w:val="04A0" w:firstRow="1" w:lastRow="0" w:firstColumn="1" w:lastColumn="0" w:noHBand="0" w:noVBand="1"/>
       </w:tblPr>
@@ -7250,7 +6879,7 @@
     </w:p>
     <w:tbl>
       <w:tblPr>
-        <w:tblStyle w:val="LiBang"/>
+        <w:tblStyle w:val="TableGrid"/>
         <w:tblW w:w="0" w:type="auto"/>
         <w:tblLook w:val="04A0" w:firstRow="1" w:lastRow="0" w:firstColumn="1" w:lastColumn="0" w:noHBand="0" w:noVBand="1"/>
       </w:tblPr>
@@ -7548,7 +7177,7 @@
     </w:p>
     <w:tbl>
       <w:tblPr>
-        <w:tblStyle w:val="LiBang"/>
+        <w:tblStyle w:val="TableGrid"/>
         <w:tblW w:w="0" w:type="auto"/>
         <w:tblLook w:val="04A0" w:firstRow="1" w:lastRow="0" w:firstColumn="1" w:lastColumn="0" w:noHBand="0" w:noVBand="1"/>
       </w:tblPr>
@@ -8533,7 +8162,7 @@
     </w:p>
     <w:tbl>
       <w:tblPr>
-        <w:tblStyle w:val="LiBang"/>
+        <w:tblStyle w:val="TableGrid"/>
         <w:tblW w:w="0" w:type="auto"/>
         <w:tblLook w:val="04A0" w:firstRow="1" w:lastRow="0" w:firstColumn="1" w:lastColumn="0" w:noHBand="0" w:noVBand="1"/>
       </w:tblPr>
@@ -8717,21 +8346,7 @@
               <w:rPr>
                 <w:lang w:val="en-US"/>
               </w:rPr>
-              <w:t xml:space="preserve">Admin choose to delete multiple </w:t>
-            </w:r>
-            <w:proofErr w:type="gramStart"/>
-            <w:r>
-              <w:rPr>
-                <w:lang w:val="en-US"/>
-              </w:rPr>
-              <w:t>bike</w:t>
-            </w:r>
-            <w:proofErr w:type="gramEnd"/>
-            <w:r>
-              <w:rPr>
-                <w:lang w:val="en-US"/>
-              </w:rPr>
-              <w:t xml:space="preserve"> at once</w:t>
+              <w:t>Admin choose to delete multiple bike at once</w:t>
             </w:r>
           </w:p>
         </w:tc>
@@ -8915,7 +8530,7 @@
     </w:p>
     <w:p>
       <w:pPr>
-        <w:pStyle w:val="oancuaDanhsach"/>
+        <w:pStyle w:val="ListParagraph"/>
         <w:numPr>
           <w:ilvl w:val="2"/>
           <w:numId w:val="6"/>
@@ -9352,7 +8967,7 @@
     </w:p>
     <w:p>
       <w:pPr>
-        <w:pStyle w:val="oancuaDanhsach"/>
+        <w:pStyle w:val="ListParagraph"/>
         <w:numPr>
           <w:ilvl w:val="2"/>
           <w:numId w:val="6"/>
@@ -9405,7 +9020,7 @@
     </w:p>
     <w:tbl>
       <w:tblPr>
-        <w:tblStyle w:val="LiBang"/>
+        <w:tblStyle w:val="TableGrid"/>
         <w:tblW w:w="0" w:type="auto"/>
         <w:tblLook w:val="04A0" w:firstRow="1" w:lastRow="0" w:firstColumn="1" w:lastColumn="0" w:noHBand="0" w:noVBand="1"/>
       </w:tblPr>
@@ -10606,7 +10221,7 @@
     </w:p>
     <w:tbl>
       <w:tblPr>
-        <w:tblStyle w:val="LiBang"/>
+        <w:tblStyle w:val="TableGrid"/>
         <w:tblW w:w="0" w:type="auto"/>
         <w:tblLook w:val="04A0" w:firstRow="1" w:lastRow="0" w:firstColumn="1" w:lastColumn="0" w:noHBand="0" w:noVBand="1"/>
       </w:tblPr>
@@ -11033,7 +10648,7 @@
     </w:p>
     <w:p>
       <w:pPr>
-        <w:pStyle w:val="oancuaDanhsach"/>
+        <w:pStyle w:val="ListParagraph"/>
         <w:numPr>
           <w:ilvl w:val="2"/>
           <w:numId w:val="6"/>
@@ -11075,7 +10690,7 @@
     </w:p>
     <w:tbl>
       <w:tblPr>
-        <w:tblStyle w:val="LiBang"/>
+        <w:tblStyle w:val="TableGrid"/>
         <w:tblW w:w="0" w:type="auto"/>
         <w:tblLook w:val="04A0" w:firstRow="1" w:lastRow="0" w:firstColumn="1" w:lastColumn="0" w:noHBand="0" w:noVBand="1"/>
       </w:tblPr>
@@ -11810,7 +11425,7 @@
     </w:p>
     <w:tbl>
       <w:tblPr>
-        <w:tblStyle w:val="LiBang"/>
+        <w:tblStyle w:val="TableGrid"/>
         <w:tblW w:w="0" w:type="auto"/>
         <w:tblLook w:val="04A0" w:firstRow="1" w:lastRow="0" w:firstColumn="1" w:lastColumn="0" w:noHBand="0" w:noVBand="1"/>
       </w:tblPr>
@@ -13480,7 +13095,7 @@
     </w:p>
     <w:p>
       <w:pPr>
-        <w:pStyle w:val="u3"/>
+        <w:pStyle w:val="Heading3"/>
         <w:numPr>
           <w:ilvl w:val="1"/>
           <w:numId w:val="6"/>
@@ -13527,7 +13142,7 @@
     </w:p>
     <w:p>
       <w:pPr>
-        <w:pStyle w:val="oancuaDanhsach"/>
+        <w:pStyle w:val="ListParagraph"/>
         <w:numPr>
           <w:ilvl w:val="2"/>
           <w:numId w:val="8"/>
@@ -13583,7 +13198,7 @@
     </w:p>
     <w:p>
       <w:pPr>
-        <w:pStyle w:val="oancuaDanhsach"/>
+        <w:pStyle w:val="ListParagraph"/>
         <w:numPr>
           <w:ilvl w:val="2"/>
           <w:numId w:val="8"/>
@@ -13647,7 +13262,7 @@
     </w:p>
     <w:p>
       <w:pPr>
-        <w:pStyle w:val="oancuaDanhsach"/>
+        <w:pStyle w:val="ListParagraph"/>
         <w:numPr>
           <w:ilvl w:val="2"/>
           <w:numId w:val="8"/>
@@ -13671,7 +13286,7 @@
     </w:p>
     <w:p>
       <w:pPr>
-        <w:pStyle w:val="oancuaDanhsach"/>
+        <w:pStyle w:val="ListParagraph"/>
         <w:numPr>
           <w:ilvl w:val="0"/>
           <w:numId w:val="3"/>
@@ -13689,7 +13304,7 @@
     </w:p>
     <w:p>
       <w:pPr>
-        <w:pStyle w:val="oancuaDanhsach"/>
+        <w:pStyle w:val="ListParagraph"/>
         <w:numPr>
           <w:ilvl w:val="2"/>
           <w:numId w:val="8"/>
@@ -13713,7 +13328,7 @@
     </w:p>
     <w:p>
       <w:pPr>
-        <w:pStyle w:val="oancuaDanhsach"/>
+        <w:pStyle w:val="ListParagraph"/>
         <w:numPr>
           <w:ilvl w:val="0"/>
           <w:numId w:val="3"/>
@@ -13731,7 +13346,7 @@
     </w:p>
     <w:p>
       <w:pPr>
-        <w:pStyle w:val="oancuaDanhsach"/>
+        <w:pStyle w:val="ListParagraph"/>
         <w:numPr>
           <w:ilvl w:val="2"/>
           <w:numId w:val="8"/>
@@ -13759,21 +13374,12 @@
           <w:lang w:val="en-US"/>
         </w:rPr>
       </w:pPr>
-      <w:proofErr w:type="spellStart"/>
-      <w:r>
-        <w:rPr>
-          <w:b/>
-          <w:bCs/>
-        </w:rPr>
-        <w:t>Step</w:t>
-      </w:r>
-      <w:proofErr w:type="spellEnd"/>
-      <w:r>
-        <w:rPr>
-          <w:b/>
-          <w:bCs/>
-        </w:rPr>
-        <w:t xml:space="preserve"> 1:</w:t>
+      <w:r>
+        <w:rPr>
+          <w:b/>
+          <w:bCs/>
+        </w:rPr>
+        <w:t>Step 1:</w:t>
       </w:r>
       <w:r>
         <w:t xml:space="preserve"> </w:t>
@@ -13878,7 +13484,7 @@
     </w:p>
     <w:p>
       <w:pPr>
-        <w:pStyle w:val="oancuaDanhsach"/>
+        <w:pStyle w:val="ListParagraph"/>
         <w:numPr>
           <w:ilvl w:val="2"/>
           <w:numId w:val="8"/>
@@ -13946,7 +13552,7 @@
     </w:p>
     <w:tbl>
       <w:tblPr>
-        <w:tblStyle w:val="LiBang"/>
+        <w:tblStyle w:val="TableGrid"/>
         <w:tblW w:w="0" w:type="auto"/>
         <w:tblLook w:val="04A0" w:firstRow="1" w:lastRow="0" w:firstColumn="1" w:lastColumn="0" w:noHBand="0" w:noVBand="1"/>
       </w:tblPr>
@@ -14388,7 +13994,7 @@
     </w:p>
     <w:p>
       <w:pPr>
-        <w:pStyle w:val="oancuaDanhsach"/>
+        <w:pStyle w:val="ListParagraph"/>
         <w:numPr>
           <w:ilvl w:val="2"/>
           <w:numId w:val="8"/>
@@ -14502,7 +14108,7 @@
     </w:p>
     <w:p>
       <w:pPr>
-        <w:pStyle w:val="oancuaDanhsach"/>
+        <w:pStyle w:val="ListParagraph"/>
         <w:numPr>
           <w:ilvl w:val="2"/>
           <w:numId w:val="8"/>
@@ -14539,7 +14145,7 @@
     </w:p>
     <w:p>
       <w:pPr>
-        <w:pStyle w:val="oancuaDanhsach"/>
+        <w:pStyle w:val="ListParagraph"/>
         <w:numPr>
           <w:ilvl w:val="2"/>
           <w:numId w:val="8"/>
@@ -14581,7 +14187,7 @@
     </w:p>
     <w:tbl>
       <w:tblPr>
-        <w:tblStyle w:val="LiBang"/>
+        <w:tblStyle w:val="TableGrid"/>
         <w:tblW w:w="0" w:type="auto"/>
         <w:tblLook w:val="04A0" w:firstRow="1" w:lastRow="0" w:firstColumn="1" w:lastColumn="0" w:noHBand="0" w:noVBand="1"/>
       </w:tblPr>
@@ -15148,7 +14754,7 @@
     </w:p>
     <w:tbl>
       <w:tblPr>
-        <w:tblStyle w:val="LiBang"/>
+        <w:tblStyle w:val="TableGrid"/>
         <w:tblW w:w="0" w:type="auto"/>
         <w:tblLook w:val="04A0" w:firstRow="1" w:lastRow="0" w:firstColumn="1" w:lastColumn="0" w:noHBand="0" w:noVBand="1"/>
       </w:tblPr>
@@ -16320,7 +15926,7 @@
     </w:p>
     <w:p>
       <w:pPr>
-        <w:pStyle w:val="u3"/>
+        <w:pStyle w:val="Heading3"/>
         <w:numPr>
           <w:ilvl w:val="1"/>
           <w:numId w:val="8"/>
@@ -16370,7 +15976,7 @@
     </w:p>
     <w:p>
       <w:pPr>
-        <w:pStyle w:val="oancuaDanhsach"/>
+        <w:pStyle w:val="ListParagraph"/>
         <w:numPr>
           <w:ilvl w:val="2"/>
           <w:numId w:val="8"/>
@@ -16437,7 +16043,7 @@
     </w:p>
     <w:p>
       <w:pPr>
-        <w:pStyle w:val="oancuaDanhsach"/>
+        <w:pStyle w:val="ListParagraph"/>
         <w:numPr>
           <w:ilvl w:val="2"/>
           <w:numId w:val="8"/>
@@ -16498,7 +16104,7 @@
     </w:p>
     <w:p>
       <w:pPr>
-        <w:pStyle w:val="oancuaDanhsach"/>
+        <w:pStyle w:val="ListParagraph"/>
         <w:numPr>
           <w:ilvl w:val="2"/>
           <w:numId w:val="8"/>
@@ -16525,7 +16131,7 @@
     </w:p>
     <w:p>
       <w:pPr>
-        <w:pStyle w:val="oancuaDanhsach"/>
+        <w:pStyle w:val="ListParagraph"/>
         <w:numPr>
           <w:ilvl w:val="0"/>
           <w:numId w:val="16"/>
@@ -16547,7 +16153,7 @@
     </w:p>
     <w:p>
       <w:pPr>
-        <w:pStyle w:val="oancuaDanhsach"/>
+        <w:pStyle w:val="ListParagraph"/>
         <w:numPr>
           <w:ilvl w:val="2"/>
           <w:numId w:val="8"/>
@@ -16574,7 +16180,7 @@
     </w:p>
     <w:p>
       <w:pPr>
-        <w:pStyle w:val="oancuaDanhsach"/>
+        <w:pStyle w:val="ListParagraph"/>
         <w:numPr>
           <w:ilvl w:val="0"/>
           <w:numId w:val="15"/>
@@ -16595,7 +16201,7 @@
     </w:p>
     <w:p>
       <w:pPr>
-        <w:pStyle w:val="oancuaDanhsach"/>
+        <w:pStyle w:val="ListParagraph"/>
         <w:numPr>
           <w:ilvl w:val="2"/>
           <w:numId w:val="8"/>
@@ -16690,70 +16296,18 @@
         </w:rPr>
         <w:t xml:space="preserve">2: </w:t>
       </w:r>
-      <w:proofErr w:type="spellStart"/>
       <w:r>
         <w:rPr>
           <w:rFonts w:ascii="Arial" w:hAnsi="Arial" w:cs="Arial"/>
         </w:rPr>
         <w:t>EcoBike</w:t>
       </w:r>
-      <w:proofErr w:type="spellEnd"/>
       <w:r>
         <w:rPr>
           <w:rFonts w:ascii="Arial" w:hAnsi="Arial" w:cs="Arial"/>
         </w:rPr>
-        <w:t xml:space="preserve"> </w:t>
-      </w:r>
-      <w:proofErr w:type="spellStart"/>
-      <w:r>
-        <w:rPr>
-          <w:rFonts w:ascii="Arial" w:hAnsi="Arial" w:cs="Arial"/>
-        </w:rPr>
-        <w:t>app</w:t>
-      </w:r>
-      <w:proofErr w:type="spellEnd"/>
-      <w:r>
-        <w:rPr>
-          <w:rFonts w:ascii="Arial" w:hAnsi="Arial" w:cs="Arial"/>
-        </w:rPr>
-        <w:t xml:space="preserve"> </w:t>
-      </w:r>
-      <w:proofErr w:type="spellStart"/>
-      <w:r>
-        <w:rPr>
-          <w:rFonts w:ascii="Arial" w:hAnsi="Arial" w:cs="Arial"/>
-        </w:rPr>
-        <w:t>shows</w:t>
-      </w:r>
-      <w:proofErr w:type="spellEnd"/>
-      <w:r>
-        <w:rPr>
-          <w:rFonts w:ascii="Arial" w:hAnsi="Arial" w:cs="Arial"/>
-        </w:rPr>
-        <w:t xml:space="preserve"> </w:t>
-      </w:r>
-      <w:proofErr w:type="spellStart"/>
-      <w:r>
-        <w:rPr>
-          <w:rFonts w:ascii="Arial" w:hAnsi="Arial" w:cs="Arial"/>
-        </w:rPr>
-        <w:t>bike</w:t>
-      </w:r>
-      <w:proofErr w:type="spellEnd"/>
-      <w:r>
-        <w:rPr>
-          <w:rFonts w:ascii="Arial" w:hAnsi="Arial" w:cs="Arial"/>
-        </w:rPr>
-        <w:t xml:space="preserve"> </w:t>
-      </w:r>
-      <w:proofErr w:type="spellStart"/>
-      <w:r>
-        <w:rPr>
-          <w:rFonts w:ascii="Arial" w:hAnsi="Arial" w:cs="Arial"/>
-        </w:rPr>
-        <w:t>information</w:t>
-      </w:r>
-      <w:proofErr w:type="spellEnd"/>
+        <w:t xml:space="preserve"> app shows bike information</w:t>
+      </w:r>
     </w:p>
     <w:p>
       <w:pPr>
@@ -16786,35 +16340,7 @@
         <w:rPr>
           <w:rFonts w:ascii="Arial" w:hAnsi="Arial" w:cs="Arial"/>
         </w:rPr>
-        <w:t xml:space="preserve">The </w:t>
-      </w:r>
-      <w:proofErr w:type="spellStart"/>
-      <w:r>
-        <w:rPr>
-          <w:rFonts w:ascii="Arial" w:hAnsi="Arial" w:cs="Arial"/>
-        </w:rPr>
-        <w:t>user</w:t>
-      </w:r>
-      <w:proofErr w:type="spellEnd"/>
-      <w:r>
-        <w:rPr>
-          <w:rFonts w:ascii="Arial" w:hAnsi="Arial" w:cs="Arial"/>
-        </w:rPr>
-        <w:t xml:space="preserve"> </w:t>
-      </w:r>
-      <w:proofErr w:type="spellStart"/>
-      <w:r>
-        <w:rPr>
-          <w:rFonts w:ascii="Arial" w:hAnsi="Arial" w:cs="Arial"/>
-        </w:rPr>
-        <w:t>chooses</w:t>
-      </w:r>
-      <w:proofErr w:type="spellEnd"/>
-      <w:r>
-        <w:rPr>
-          <w:rFonts w:ascii="Arial" w:hAnsi="Arial" w:cs="Arial"/>
-        </w:rPr>
-        <w:t xml:space="preserve"> to </w:t>
+        <w:t xml:space="preserve">The user chooses to </w:t>
       </w:r>
       <w:r>
         <w:rPr>
@@ -16850,70 +16376,18 @@
         </w:rPr>
         <w:t xml:space="preserve">4: </w:t>
       </w:r>
-      <w:proofErr w:type="spellStart"/>
       <w:r>
         <w:rPr>
           <w:rFonts w:ascii="Arial" w:hAnsi="Arial" w:cs="Arial"/>
         </w:rPr>
         <w:t>EcoBike</w:t>
       </w:r>
-      <w:proofErr w:type="spellEnd"/>
       <w:r>
         <w:rPr>
           <w:rFonts w:ascii="Arial" w:hAnsi="Arial" w:cs="Arial"/>
         </w:rPr>
-        <w:t xml:space="preserve"> </w:t>
-      </w:r>
-      <w:proofErr w:type="spellStart"/>
-      <w:r>
-        <w:rPr>
-          <w:rFonts w:ascii="Arial" w:hAnsi="Arial" w:cs="Arial"/>
-        </w:rPr>
-        <w:t>app</w:t>
-      </w:r>
-      <w:proofErr w:type="spellEnd"/>
-      <w:r>
-        <w:rPr>
-          <w:rFonts w:ascii="Arial" w:hAnsi="Arial" w:cs="Arial"/>
-        </w:rPr>
-        <w:t xml:space="preserve"> </w:t>
-      </w:r>
-      <w:proofErr w:type="spellStart"/>
-      <w:r>
-        <w:rPr>
-          <w:rFonts w:ascii="Arial" w:hAnsi="Arial" w:cs="Arial"/>
-        </w:rPr>
-        <w:t>calls</w:t>
-      </w:r>
-      <w:proofErr w:type="spellEnd"/>
-      <w:r>
-        <w:rPr>
-          <w:rFonts w:ascii="Arial" w:hAnsi="Arial" w:cs="Arial"/>
-        </w:rPr>
-        <w:t xml:space="preserve"> "DEPOSIT" </w:t>
-      </w:r>
-      <w:proofErr w:type="spellStart"/>
-      <w:r>
-        <w:rPr>
-          <w:rFonts w:ascii="Arial" w:hAnsi="Arial" w:cs="Arial"/>
-        </w:rPr>
-        <w:t>use</w:t>
-      </w:r>
-      <w:proofErr w:type="spellEnd"/>
-      <w:r>
-        <w:rPr>
-          <w:rFonts w:ascii="Arial" w:hAnsi="Arial" w:cs="Arial"/>
-        </w:rPr>
-        <w:t xml:space="preserve"> </w:t>
-      </w:r>
-      <w:proofErr w:type="spellStart"/>
-      <w:r>
-        <w:rPr>
-          <w:rFonts w:ascii="Arial" w:hAnsi="Arial" w:cs="Arial"/>
-        </w:rPr>
-        <w:t>case</w:t>
-      </w:r>
-      <w:proofErr w:type="spellEnd"/>
+        <w:t xml:space="preserve"> app calls "DEPOSIT" use case</w:t>
+      </w:r>
     </w:p>
     <w:p>
       <w:pPr>
@@ -16945,114 +16419,20 @@
         <w:rPr>
           <w:rFonts w:ascii="Arial" w:hAnsi="Arial" w:cs="Arial"/>
         </w:rPr>
-        <w:t xml:space="preserve">The </w:t>
-      </w:r>
-      <w:proofErr w:type="spellStart"/>
+        <w:t xml:space="preserve">The lock is </w:t>
+      </w:r>
       <w:r>
         <w:rPr>
           <w:rFonts w:ascii="Arial" w:hAnsi="Arial" w:cs="Arial"/>
         </w:rPr>
-        <w:t>lock</w:t>
-      </w:r>
-      <w:proofErr w:type="spellEnd"/>
+        <w:t>automatically opened</w:t>
+      </w:r>
       <w:r>
         <w:rPr>
           <w:rFonts w:ascii="Arial" w:hAnsi="Arial" w:cs="Arial"/>
         </w:rPr>
-        <w:t xml:space="preserve"> </w:t>
-      </w:r>
-      <w:proofErr w:type="spellStart"/>
-      <w:r>
-        <w:rPr>
-          <w:rFonts w:ascii="Arial" w:hAnsi="Arial" w:cs="Arial"/>
-        </w:rPr>
-        <w:t>is</w:t>
-      </w:r>
-      <w:proofErr w:type="spellEnd"/>
-      <w:r>
-        <w:rPr>
-          <w:rFonts w:ascii="Arial" w:hAnsi="Arial" w:cs="Arial"/>
-        </w:rPr>
-        <w:t xml:space="preserve"> </w:t>
-      </w:r>
-      <w:proofErr w:type="spellStart"/>
-      <w:r>
-        <w:rPr>
-          <w:rFonts w:ascii="Arial" w:hAnsi="Arial" w:cs="Arial"/>
-        </w:rPr>
-        <w:t>automatically</w:t>
-      </w:r>
-      <w:proofErr w:type="spellEnd"/>
-      <w:r>
-        <w:rPr>
-          <w:rFonts w:ascii="Arial" w:hAnsi="Arial" w:cs="Arial"/>
-        </w:rPr>
-        <w:t xml:space="preserve"> </w:t>
-      </w:r>
-      <w:proofErr w:type="spellStart"/>
-      <w:r>
-        <w:rPr>
-          <w:rFonts w:ascii="Arial" w:hAnsi="Arial" w:cs="Arial"/>
-        </w:rPr>
-        <w:t>opened</w:t>
-      </w:r>
-      <w:proofErr w:type="spellEnd"/>
-      <w:r>
-        <w:rPr>
-          <w:rFonts w:ascii="Arial" w:hAnsi="Arial" w:cs="Arial"/>
-        </w:rPr>
-        <w:t xml:space="preserve">, </w:t>
-      </w:r>
-      <w:proofErr w:type="spellStart"/>
-      <w:r>
-        <w:rPr>
-          <w:rFonts w:ascii="Arial" w:hAnsi="Arial" w:cs="Arial"/>
-        </w:rPr>
-        <w:t>allowing</w:t>
-      </w:r>
-      <w:proofErr w:type="spellEnd"/>
-      <w:r>
-        <w:rPr>
-          <w:rFonts w:ascii="Arial" w:hAnsi="Arial" w:cs="Arial"/>
-        </w:rPr>
-        <w:t xml:space="preserve"> </w:t>
-      </w:r>
-      <w:proofErr w:type="spellStart"/>
-      <w:r>
-        <w:rPr>
-          <w:rFonts w:ascii="Arial" w:hAnsi="Arial" w:cs="Arial"/>
-        </w:rPr>
-        <w:t>user</w:t>
-      </w:r>
-      <w:proofErr w:type="spellEnd"/>
-      <w:r>
-        <w:rPr>
-          <w:rFonts w:ascii="Arial" w:hAnsi="Arial" w:cs="Arial"/>
-        </w:rPr>
-        <w:t xml:space="preserve"> to </w:t>
-      </w:r>
-      <w:proofErr w:type="spellStart"/>
-      <w:r>
-        <w:rPr>
-          <w:rFonts w:ascii="Arial" w:hAnsi="Arial" w:cs="Arial"/>
-        </w:rPr>
-        <w:t>use</w:t>
-      </w:r>
-      <w:proofErr w:type="spellEnd"/>
-      <w:r>
-        <w:rPr>
-          <w:rFonts w:ascii="Arial" w:hAnsi="Arial" w:cs="Arial"/>
-        </w:rPr>
-        <w:t xml:space="preserve"> the </w:t>
-      </w:r>
-      <w:proofErr w:type="spellStart"/>
-      <w:r>
-        <w:rPr>
-          <w:rFonts w:ascii="Arial" w:hAnsi="Arial" w:cs="Arial"/>
-        </w:rPr>
-        <w:t>bike</w:t>
-      </w:r>
-      <w:proofErr w:type="spellEnd"/>
+        <w:t>, allowing user to use the bike</w:t>
+      </w:r>
     </w:p>
     <w:p>
       <w:pPr>
@@ -17080,88 +16460,22 @@
         </w:rPr>
         <w:t xml:space="preserve">6: </w:t>
       </w:r>
-      <w:proofErr w:type="spellStart"/>
       <w:r>
         <w:rPr>
           <w:rFonts w:ascii="Arial" w:hAnsi="Arial" w:cs="Arial"/>
         </w:rPr>
         <w:t>EcoBike</w:t>
       </w:r>
-      <w:proofErr w:type="spellEnd"/>
       <w:r>
         <w:rPr>
           <w:rFonts w:ascii="Arial" w:hAnsi="Arial" w:cs="Arial"/>
         </w:rPr>
-        <w:t xml:space="preserve"> </w:t>
-      </w:r>
-      <w:proofErr w:type="spellStart"/>
-      <w:r>
-        <w:rPr>
-          <w:rFonts w:ascii="Arial" w:hAnsi="Arial" w:cs="Arial"/>
-        </w:rPr>
-        <w:t>app</w:t>
-      </w:r>
-      <w:proofErr w:type="spellEnd"/>
-      <w:r>
-        <w:rPr>
-          <w:rFonts w:ascii="Arial" w:hAnsi="Arial" w:cs="Arial"/>
-        </w:rPr>
-        <w:t xml:space="preserve"> </w:t>
-      </w:r>
-      <w:proofErr w:type="spellStart"/>
-      <w:r>
-        <w:rPr>
-          <w:rFonts w:ascii="Arial" w:hAnsi="Arial" w:cs="Arial"/>
-        </w:rPr>
-        <w:t>starts</w:t>
-      </w:r>
-      <w:proofErr w:type="spellEnd"/>
-      <w:r>
-        <w:rPr>
-          <w:rFonts w:ascii="Arial" w:hAnsi="Arial" w:cs="Arial"/>
-        </w:rPr>
-        <w:t xml:space="preserve"> </w:t>
-      </w:r>
-      <w:proofErr w:type="spellStart"/>
-      <w:r>
-        <w:rPr>
-          <w:rFonts w:ascii="Arial" w:hAnsi="Arial" w:cs="Arial"/>
-        </w:rPr>
-        <w:t>counting</w:t>
-      </w:r>
-      <w:proofErr w:type="spellEnd"/>
-      <w:r>
-        <w:rPr>
-          <w:rFonts w:ascii="Arial" w:hAnsi="Arial" w:cs="Arial"/>
-        </w:rPr>
-        <w:t xml:space="preserve"> the </w:t>
-      </w:r>
-      <w:proofErr w:type="spellStart"/>
-      <w:r>
-        <w:rPr>
-          <w:rFonts w:ascii="Arial" w:hAnsi="Arial" w:cs="Arial"/>
-        </w:rPr>
-        <w:t>rental</w:t>
-      </w:r>
-      <w:proofErr w:type="spellEnd"/>
-      <w:r>
-        <w:rPr>
-          <w:rFonts w:ascii="Arial" w:hAnsi="Arial" w:cs="Arial"/>
-        </w:rPr>
-        <w:t xml:space="preserve"> </w:t>
-      </w:r>
-      <w:proofErr w:type="spellStart"/>
-      <w:r>
-        <w:rPr>
-          <w:rFonts w:ascii="Arial" w:hAnsi="Arial" w:cs="Arial"/>
-        </w:rPr>
-        <w:t>time</w:t>
-      </w:r>
-      <w:proofErr w:type="spellEnd"/>
+        <w:t xml:space="preserve"> app starts counting the rental time</w:t>
+      </w:r>
     </w:p>
     <w:p>
       <w:pPr>
-        <w:pStyle w:val="oancuaDanhsach"/>
+        <w:pStyle w:val="ListParagraph"/>
         <w:numPr>
           <w:ilvl w:val="2"/>
           <w:numId w:val="8"/>
@@ -17215,146 +16529,18 @@
         </w:rPr>
         <w:t xml:space="preserve">Table: </w:t>
       </w:r>
-      <w:proofErr w:type="spellStart"/>
       <w:r>
         <w:rPr>
           <w:rFonts w:ascii="Arial" w:hAnsi="Arial" w:cs="Arial"/>
           <w:b/>
           <w:bCs/>
         </w:rPr>
-        <w:t>Alternative</w:t>
-      </w:r>
-      <w:proofErr w:type="spellEnd"/>
-      <w:r>
-        <w:rPr>
-          <w:rFonts w:ascii="Arial" w:hAnsi="Arial" w:cs="Arial"/>
-          <w:b/>
-          <w:bCs/>
-        </w:rPr>
-        <w:t xml:space="preserve"> </w:t>
-      </w:r>
-      <w:proofErr w:type="spellStart"/>
-      <w:r>
-        <w:rPr>
-          <w:rFonts w:ascii="Arial" w:hAnsi="Arial" w:cs="Arial"/>
-          <w:b/>
-          <w:bCs/>
-        </w:rPr>
-        <w:t>flow</w:t>
-      </w:r>
-      <w:proofErr w:type="spellEnd"/>
-      <w:r>
-        <w:rPr>
-          <w:rFonts w:ascii="Arial" w:hAnsi="Arial" w:cs="Arial"/>
-          <w:b/>
-          <w:bCs/>
-        </w:rPr>
-        <w:t xml:space="preserve"> </w:t>
-      </w:r>
-      <w:proofErr w:type="spellStart"/>
-      <w:r>
-        <w:rPr>
-          <w:rFonts w:ascii="Arial" w:hAnsi="Arial" w:cs="Arial"/>
-          <w:b/>
-          <w:bCs/>
-        </w:rPr>
-        <w:t>of</w:t>
-      </w:r>
-      <w:proofErr w:type="spellEnd"/>
-      <w:r>
-        <w:rPr>
-          <w:rFonts w:ascii="Arial" w:hAnsi="Arial" w:cs="Arial"/>
-          <w:b/>
-          <w:bCs/>
-        </w:rPr>
-        <w:t xml:space="preserve"> </w:t>
-      </w:r>
-      <w:proofErr w:type="spellStart"/>
-      <w:r>
-        <w:rPr>
-          <w:rFonts w:ascii="Arial" w:hAnsi="Arial" w:cs="Arial"/>
-          <w:b/>
-          <w:bCs/>
-        </w:rPr>
-        <w:t>Rent</w:t>
-      </w:r>
-      <w:proofErr w:type="spellEnd"/>
-      <w:r>
-        <w:rPr>
-          <w:rFonts w:ascii="Arial" w:hAnsi="Arial" w:cs="Arial"/>
-          <w:b/>
-          <w:bCs/>
-        </w:rPr>
-        <w:t xml:space="preserve"> </w:t>
-      </w:r>
-      <w:proofErr w:type="gramStart"/>
-      <w:r>
-        <w:rPr>
-          <w:rFonts w:ascii="Arial" w:hAnsi="Arial" w:cs="Arial"/>
-          <w:b/>
-          <w:bCs/>
-        </w:rPr>
-        <w:t>A</w:t>
-      </w:r>
-      <w:proofErr w:type="gramEnd"/>
-      <w:r>
-        <w:rPr>
-          <w:rFonts w:ascii="Arial" w:hAnsi="Arial" w:cs="Arial"/>
-          <w:b/>
-          <w:bCs/>
-        </w:rPr>
-        <w:t xml:space="preserve"> </w:t>
-      </w:r>
-      <w:proofErr w:type="spellStart"/>
-      <w:r>
-        <w:rPr>
-          <w:rFonts w:ascii="Arial" w:hAnsi="Arial" w:cs="Arial"/>
-          <w:b/>
-          <w:bCs/>
-        </w:rPr>
-        <w:t>Bike</w:t>
-      </w:r>
-      <w:proofErr w:type="spellEnd"/>
-      <w:r>
-        <w:rPr>
-          <w:rFonts w:ascii="Arial" w:hAnsi="Arial" w:cs="Arial"/>
-          <w:b/>
-          <w:bCs/>
-        </w:rPr>
-        <w:t xml:space="preserve"> </w:t>
-      </w:r>
-      <w:proofErr w:type="spellStart"/>
-      <w:r>
-        <w:rPr>
-          <w:rFonts w:ascii="Arial" w:hAnsi="Arial" w:cs="Arial"/>
-          <w:b/>
-          <w:bCs/>
-        </w:rPr>
-        <w:t>use</w:t>
-      </w:r>
-      <w:proofErr w:type="spellEnd"/>
-      <w:r>
-        <w:rPr>
-          <w:rFonts w:ascii="Arial" w:hAnsi="Arial" w:cs="Arial"/>
-          <w:b/>
-          <w:bCs/>
-        </w:rPr>
-        <w:t xml:space="preserve"> </w:t>
-      </w:r>
-      <w:proofErr w:type="spellStart"/>
-      <w:r>
-        <w:rPr>
-          <w:rFonts w:ascii="Arial" w:hAnsi="Arial" w:cs="Arial"/>
-          <w:b/>
-          <w:bCs/>
-        </w:rPr>
-        <w:t>case</w:t>
-      </w:r>
-      <w:proofErr w:type="spellEnd"/>
+        <w:t>Alternative flow of Rent A Bike use case</w:t>
+      </w:r>
     </w:p>
     <w:tbl>
       <w:tblPr>
-        <w:tblStyle w:val="LiBang"/>
+        <w:tblStyle w:val="TableGrid"/>
         <w:tblW w:w="0" w:type="auto"/>
         <w:tblLayout w:type="fixed"/>
         <w:tblLook w:val="06A0" w:firstRow="1" w:lastRow="0" w:firstColumn="1" w:lastColumn="0" w:noHBand="1" w:noVBand="1"/>
@@ -18079,14 +17265,14 @@
       <w:commentRangeEnd w:id="14"/>
       <w:r>
         <w:rPr>
-          <w:rStyle w:val="ThamchiuChuthich"/>
+          <w:rStyle w:val="CommentReference"/>
         </w:rPr>
         <w:commentReference w:id="14"/>
       </w:r>
     </w:p>
     <w:p>
       <w:pPr>
-        <w:pStyle w:val="oancuaDanhsach"/>
+        <w:pStyle w:val="ListParagraph"/>
         <w:numPr>
           <w:ilvl w:val="2"/>
           <w:numId w:val="20"/>
@@ -18183,7 +17369,7 @@
     </w:p>
     <w:tbl>
       <w:tblPr>
-        <w:tblStyle w:val="LiBang"/>
+        <w:tblStyle w:val="TableGrid"/>
         <w:tblW w:w="9360" w:type="dxa"/>
         <w:tblLayout w:type="fixed"/>
         <w:tblLook w:val="06A0" w:firstRow="1" w:lastRow="0" w:firstColumn="1" w:lastColumn="0" w:noHBand="1" w:noVBand="1"/>
@@ -19325,7 +18511,7 @@
     </w:tbl>
     <w:p>
       <w:pPr>
-        <w:pStyle w:val="oancuaDanhsach"/>
+        <w:pStyle w:val="ListParagraph"/>
         <w:numPr>
           <w:ilvl w:val="2"/>
           <w:numId w:val="21"/>
@@ -19352,7 +18538,7 @@
     </w:p>
     <w:p>
       <w:pPr>
-        <w:pStyle w:val="oancuaDanhsach"/>
+        <w:pStyle w:val="ListParagraph"/>
         <w:numPr>
           <w:ilvl w:val="0"/>
           <w:numId w:val="10"/>
@@ -19361,70 +18547,38 @@
           <w:rFonts w:ascii="Arial" w:hAnsi="Arial" w:cs="Arial"/>
         </w:rPr>
       </w:pPr>
-      <w:proofErr w:type="spellStart"/>
       <w:r>
         <w:rPr>
           <w:rFonts w:ascii="Arial" w:hAnsi="Arial" w:cs="Arial"/>
         </w:rPr>
-        <w:t>User</w:t>
-      </w:r>
-      <w:proofErr w:type="spellEnd"/>
+        <w:t xml:space="preserve">User </w:t>
+      </w:r>
       <w:r>
         <w:rPr>
           <w:rFonts w:ascii="Arial" w:hAnsi="Arial" w:cs="Arial"/>
-        </w:rPr>
-        <w:t xml:space="preserve"> </w:t>
+          <w:lang w:val="en-US"/>
+        </w:rPr>
+        <w:t xml:space="preserve">either </w:t>
       </w:r>
       <w:r>
         <w:rPr>
           <w:rFonts w:ascii="Arial" w:hAnsi="Arial" w:cs="Arial"/>
-          <w:lang w:val="en-US"/>
-        </w:rPr>
-        <w:t xml:space="preserve">either </w:t>
-      </w:r>
-      <w:proofErr w:type="spellStart"/>
+        </w:rPr>
+        <w:t>successfully rent</w:t>
+      </w:r>
       <w:r>
         <w:rPr>
           <w:rFonts w:ascii="Arial" w:hAnsi="Arial" w:cs="Arial"/>
-        </w:rPr>
-        <w:t>successfully</w:t>
-      </w:r>
-      <w:proofErr w:type="spellEnd"/>
+          <w:lang w:val="en-US"/>
+        </w:rPr>
+        <w:t>s</w:t>
+      </w:r>
       <w:r>
         <w:rPr>
           <w:rFonts w:ascii="Arial" w:hAnsi="Arial" w:cs="Arial"/>
         </w:rPr>
-        <w:t xml:space="preserve"> </w:t>
-      </w:r>
-      <w:proofErr w:type="spellStart"/>
-      <w:r>
-        <w:rPr>
-          <w:rFonts w:ascii="Arial" w:hAnsi="Arial" w:cs="Arial"/>
-        </w:rPr>
-        <w:t>rent</w:t>
-      </w:r>
-      <w:proofErr w:type="spellEnd"/>
-      <w:r>
-        <w:rPr>
-          <w:rFonts w:ascii="Arial" w:hAnsi="Arial" w:cs="Arial"/>
-          <w:lang w:val="en-US"/>
-        </w:rPr>
-        <w:t>s</w:t>
-      </w:r>
-      <w:r>
-        <w:rPr>
-          <w:rFonts w:ascii="Arial" w:hAnsi="Arial" w:cs="Arial"/>
-        </w:rPr>
-        <w:t xml:space="preserve"> a </w:t>
-      </w:r>
-      <w:proofErr w:type="spellStart"/>
-      <w:r>
-        <w:rPr>
-          <w:rFonts w:ascii="Arial" w:hAnsi="Arial" w:cs="Arial"/>
-        </w:rPr>
-        <w:t>bike</w:t>
-      </w:r>
-      <w:proofErr w:type="spellEnd"/>
+        <w:t xml:space="preserve"> a bike</w:t>
+      </w:r>
       <w:r>
         <w:rPr>
           <w:rFonts w:ascii="Arial" w:hAnsi="Arial" w:cs="Arial"/>
@@ -19442,7 +18596,7 @@
     </w:p>
     <w:p>
       <w:pPr>
-        <w:pStyle w:val="u3"/>
+        <w:pStyle w:val="Heading3"/>
         <w:numPr>
           <w:ilvl w:val="1"/>
           <w:numId w:val="21"/>
@@ -20068,7 +19222,7 @@
     </w:p>
     <w:tbl>
       <w:tblPr>
-        <w:tblStyle w:val="LiBang"/>
+        <w:tblStyle w:val="TableGrid"/>
         <w:tblW w:w="0" w:type="auto"/>
         <w:tblLayout w:type="fixed"/>
         <w:tblLook w:val="06A0" w:firstRow="1" w:lastRow="0" w:firstColumn="1" w:lastColumn="0" w:noHBand="1" w:noVBand="1"/>
@@ -20744,25 +19898,7 @@
                 <w:color w:val="000000" w:themeColor="text1"/>
                 <w:lang w:val="en-US"/>
               </w:rPr>
-              <w:t xml:space="preserve">User’s inputs </w:t>
-            </w:r>
-            <w:proofErr w:type="gramStart"/>
-            <w:r>
-              <w:rPr>
-                <w:rFonts w:ascii="Arial" w:eastAsia="Calibri" w:hAnsi="Arial" w:cs="Arial"/>
-                <w:color w:val="000000" w:themeColor="text1"/>
-                <w:lang w:val="en-US"/>
-              </w:rPr>
-              <w:t>is</w:t>
-            </w:r>
-            <w:proofErr w:type="gramEnd"/>
-            <w:r>
-              <w:rPr>
-                <w:rFonts w:ascii="Arial" w:eastAsia="Calibri" w:hAnsi="Arial" w:cs="Arial"/>
-                <w:color w:val="000000" w:themeColor="text1"/>
-                <w:lang w:val="en-US"/>
-              </w:rPr>
-              <w:t xml:space="preserve"> in wrong format </w:t>
+              <w:t xml:space="preserve">User’s inputs is in wrong format </w:t>
             </w:r>
           </w:p>
         </w:tc>
@@ -21199,7 +20335,7 @@
       <w:commentRangeEnd w:id="16"/>
       <w:r>
         <w:rPr>
-          <w:rStyle w:val="ThamchiuChuthich"/>
+          <w:rStyle w:val="CommentReference"/>
         </w:rPr>
         <w:commentReference w:id="16"/>
       </w:r>
@@ -21331,7 +20467,7 @@
     </w:p>
     <w:tbl>
       <w:tblPr>
-        <w:tblStyle w:val="LiBang"/>
+        <w:tblStyle w:val="TableGrid"/>
         <w:tblW w:w="9360" w:type="dxa"/>
         <w:tblLayout w:type="fixed"/>
         <w:tblLook w:val="06A0" w:firstRow="1" w:lastRow="0" w:firstColumn="1" w:lastColumn="0" w:noHBand="1" w:noVBand="1"/>
@@ -22025,7 +21161,7 @@
     </w:p>
     <w:p>
       <w:pPr>
-        <w:pStyle w:val="oancuaDanhsach"/>
+        <w:pStyle w:val="ListParagraph"/>
         <w:jc w:val="center"/>
         <w:rPr>
           <w:rFonts w:ascii="Arial" w:hAnsi="Arial" w:cs="Arial"/>
@@ -22048,7 +21184,7 @@
     </w:p>
     <w:tbl>
       <w:tblPr>
-        <w:tblStyle w:val="LiBang"/>
+        <w:tblStyle w:val="TableGrid"/>
         <w:tblW w:w="0" w:type="auto"/>
         <w:tblInd w:w="-5" w:type="dxa"/>
         <w:tblLook w:val="04A0" w:firstRow="1" w:lastRow="0" w:firstColumn="1" w:lastColumn="0" w:noHBand="0" w:noVBand="1"/>
@@ -22067,7 +21203,7 @@
           </w:tcPr>
           <w:p>
             <w:pPr>
-              <w:pStyle w:val="oancuaDanhsach"/>
+              <w:pStyle w:val="ListParagraph"/>
               <w:ind w:left="0"/>
               <w:jc w:val="center"/>
               <w:rPr>
@@ -22096,7 +21232,7 @@
           </w:tcPr>
           <w:p>
             <w:pPr>
-              <w:pStyle w:val="oancuaDanhsach"/>
+              <w:pStyle w:val="ListParagraph"/>
               <w:ind w:left="0"/>
               <w:jc w:val="center"/>
               <w:rPr>
@@ -22125,7 +21261,7 @@
           </w:tcPr>
           <w:p>
             <w:pPr>
-              <w:pStyle w:val="oancuaDanhsach"/>
+              <w:pStyle w:val="ListParagraph"/>
               <w:ind w:left="0"/>
               <w:jc w:val="center"/>
               <w:rPr>
@@ -22154,7 +21290,7 @@
           </w:tcPr>
           <w:p>
             <w:pPr>
-              <w:pStyle w:val="oancuaDanhsach"/>
+              <w:pStyle w:val="ListParagraph"/>
               <w:ind w:left="0"/>
               <w:jc w:val="center"/>
               <w:rPr>
@@ -22183,7 +21319,7 @@
           </w:tcPr>
           <w:p>
             <w:pPr>
-              <w:pStyle w:val="oancuaDanhsach"/>
+              <w:pStyle w:val="ListParagraph"/>
               <w:ind w:left="0"/>
               <w:jc w:val="center"/>
               <w:rPr>
@@ -22214,7 +21350,7 @@
           </w:tcPr>
           <w:p>
             <w:pPr>
-              <w:pStyle w:val="oancuaDanhsach"/>
+              <w:pStyle w:val="ListParagraph"/>
               <w:ind w:left="0"/>
               <w:rPr>
                 <w:rFonts w:ascii="Arial" w:hAnsi="Arial" w:cs="Arial"/>
@@ -22238,7 +21374,7 @@
           </w:tcPr>
           <w:p>
             <w:pPr>
-              <w:pStyle w:val="oancuaDanhsach"/>
+              <w:pStyle w:val="ListParagraph"/>
               <w:ind w:left="0"/>
               <w:rPr>
                 <w:rFonts w:ascii="Arial" w:hAnsi="Arial" w:cs="Arial"/>
@@ -22262,7 +21398,7 @@
           </w:tcPr>
           <w:p>
             <w:pPr>
-              <w:pStyle w:val="oancuaDanhsach"/>
+              <w:pStyle w:val="ListParagraph"/>
               <w:ind w:left="0"/>
               <w:rPr>
                 <w:rFonts w:ascii="Arial" w:hAnsi="Arial" w:cs="Arial"/>
@@ -22278,7 +21414,7 @@
           </w:tcPr>
           <w:p>
             <w:pPr>
-              <w:pStyle w:val="oancuaDanhsach"/>
+              <w:pStyle w:val="ListParagraph"/>
               <w:ind w:left="0"/>
               <w:rPr>
                 <w:rFonts w:ascii="Arial" w:hAnsi="Arial" w:cs="Arial"/>
@@ -22308,7 +21444,7 @@
           </w:tcPr>
           <w:p>
             <w:pPr>
-              <w:pStyle w:val="oancuaDanhsach"/>
+              <w:pStyle w:val="ListParagraph"/>
               <w:ind w:left="0"/>
               <w:rPr>
                 <w:rFonts w:ascii="Arial" w:hAnsi="Arial" w:cs="Arial"/>
@@ -22344,7 +21480,7 @@
           </w:tcPr>
           <w:p>
             <w:pPr>
-              <w:pStyle w:val="oancuaDanhsach"/>
+              <w:pStyle w:val="ListParagraph"/>
               <w:ind w:left="0"/>
               <w:rPr>
                 <w:rFonts w:ascii="Arial" w:hAnsi="Arial" w:cs="Arial"/>
@@ -22368,7 +21504,7 @@
           </w:tcPr>
           <w:p>
             <w:pPr>
-              <w:pStyle w:val="oancuaDanhsach"/>
+              <w:pStyle w:val="ListParagraph"/>
               <w:ind w:left="0"/>
               <w:rPr>
                 <w:rFonts w:ascii="Arial" w:hAnsi="Arial" w:cs="Arial"/>
@@ -22392,7 +21528,7 @@
           </w:tcPr>
           <w:p>
             <w:pPr>
-              <w:pStyle w:val="oancuaDanhsach"/>
+              <w:pStyle w:val="ListParagraph"/>
               <w:ind w:left="0"/>
               <w:rPr>
                 <w:rFonts w:ascii="Arial" w:hAnsi="Arial" w:cs="Arial"/>
@@ -22408,7 +21544,7 @@
           </w:tcPr>
           <w:p>
             <w:pPr>
-              <w:pStyle w:val="oancuaDanhsach"/>
+              <w:pStyle w:val="ListParagraph"/>
               <w:ind w:left="0"/>
               <w:rPr>
                 <w:rFonts w:ascii="Arial" w:hAnsi="Arial" w:cs="Arial"/>
@@ -22438,7 +21574,7 @@
           </w:tcPr>
           <w:p>
             <w:pPr>
-              <w:pStyle w:val="oancuaDanhsach"/>
+              <w:pStyle w:val="ListParagraph"/>
               <w:ind w:left="0"/>
               <w:rPr>
                 <w:rFonts w:ascii="Arial" w:hAnsi="Arial" w:cs="Arial"/>
@@ -22466,7 +21602,7 @@
           </w:tcPr>
           <w:p>
             <w:pPr>
-              <w:pStyle w:val="oancuaDanhsach"/>
+              <w:pStyle w:val="ListParagraph"/>
               <w:ind w:left="0"/>
               <w:rPr>
                 <w:rFonts w:ascii="Arial" w:hAnsi="Arial" w:cs="Arial"/>
@@ -22490,7 +21626,7 @@
           </w:tcPr>
           <w:p>
             <w:pPr>
-              <w:pStyle w:val="oancuaDanhsach"/>
+              <w:pStyle w:val="ListParagraph"/>
               <w:ind w:left="0"/>
               <w:rPr>
                 <w:rFonts w:ascii="Arial" w:hAnsi="Arial" w:cs="Arial"/>
@@ -22514,7 +21650,7 @@
           </w:tcPr>
           <w:p>
             <w:pPr>
-              <w:pStyle w:val="oancuaDanhsach"/>
+              <w:pStyle w:val="ListParagraph"/>
               <w:ind w:left="0"/>
               <w:rPr>
                 <w:rFonts w:ascii="Arial" w:hAnsi="Arial" w:cs="Arial"/>
@@ -22530,7 +21666,7 @@
           </w:tcPr>
           <w:p>
             <w:pPr>
-              <w:pStyle w:val="oancuaDanhsach"/>
+              <w:pStyle w:val="ListParagraph"/>
               <w:ind w:left="0"/>
               <w:rPr>
                 <w:rFonts w:ascii="Arial" w:hAnsi="Arial" w:cs="Arial"/>
@@ -22560,7 +21696,7 @@
           </w:tcPr>
           <w:p>
             <w:pPr>
-              <w:pStyle w:val="oancuaDanhsach"/>
+              <w:pStyle w:val="ListParagraph"/>
               <w:ind w:left="0"/>
               <w:rPr>
                 <w:rFonts w:ascii="Arial" w:hAnsi="Arial" w:cs="Arial"/>
@@ -22582,7 +21718,7 @@
     </w:tbl>
     <w:p>
       <w:pPr>
-        <w:pStyle w:val="oancuaDanhsach"/>
+        <w:pStyle w:val="ListParagraph"/>
         <w:rPr>
           <w:rFonts w:ascii="Arial" w:hAnsi="Arial" w:cs="Arial"/>
           <w:b/>
@@ -22595,7 +21731,7 @@
     </w:p>
     <w:p>
       <w:pPr>
-        <w:pStyle w:val="oancuaDanhsach"/>
+        <w:pStyle w:val="ListParagraph"/>
         <w:numPr>
           <w:ilvl w:val="2"/>
           <w:numId w:val="28"/>
@@ -22638,7 +21774,7 @@
     </w:p>
     <w:p>
       <w:pPr>
-        <w:pStyle w:val="u3"/>
+        <w:pStyle w:val="Heading3"/>
         <w:numPr>
           <w:ilvl w:val="1"/>
           <w:numId w:val="28"/>
@@ -23175,7 +22311,7 @@
     </w:p>
     <w:tbl>
       <w:tblPr>
-        <w:tblStyle w:val="LiBang"/>
+        <w:tblStyle w:val="TableGrid"/>
         <w:tblW w:w="0" w:type="auto"/>
         <w:tblLayout w:type="fixed"/>
         <w:tblLook w:val="06A0" w:firstRow="1" w:lastRow="0" w:firstColumn="1" w:lastColumn="0" w:noHBand="1" w:noVBand="1"/>
@@ -24122,7 +23258,7 @@
     </w:p>
     <w:p>
       <w:pPr>
-        <w:pStyle w:val="u3"/>
+        <w:pStyle w:val="Heading3"/>
         <w:numPr>
           <w:ilvl w:val="1"/>
           <w:numId w:val="28"/>
@@ -24667,7 +23803,7 @@
       <w:commentRangeEnd w:id="19"/>
       <w:r>
         <w:rPr>
-          <w:rStyle w:val="ThamchiuChuthich"/>
+          <w:rStyle w:val="CommentReference"/>
         </w:rPr>
         <w:commentReference w:id="19"/>
       </w:r>
@@ -24812,7 +23948,7 @@
     </w:p>
     <w:p>
       <w:pPr>
-        <w:pStyle w:val="u3"/>
+        <w:pStyle w:val="Heading3"/>
         <w:rPr>
           <w:rFonts w:asciiTheme="minorHAnsi" w:hAnsiTheme="minorHAnsi" w:cstheme="minorHAnsi"/>
           <w:b/>
@@ -25336,7 +24472,7 @@
     </w:p>
     <w:tbl>
       <w:tblPr>
-        <w:tblStyle w:val="LiBang"/>
+        <w:tblStyle w:val="TableGrid"/>
         <w:tblW w:w="9360" w:type="dxa"/>
         <w:tblLayout w:type="fixed"/>
         <w:tblLook w:val="06A0" w:firstRow="1" w:lastRow="0" w:firstColumn="1" w:lastColumn="0" w:noHBand="1" w:noVBand="1"/>
@@ -25946,7 +25082,7 @@
     </w:p>
     <w:tbl>
       <w:tblPr>
-        <w:tblStyle w:val="LiBang"/>
+        <w:tblStyle w:val="TableGrid"/>
         <w:tblW w:w="0" w:type="auto"/>
         <w:tblInd w:w="-275" w:type="dxa"/>
         <w:tblLayout w:type="fixed"/>
@@ -27177,7 +26313,7 @@
     </w:tbl>
     <w:p>
       <w:pPr>
-        <w:pStyle w:val="u3"/>
+        <w:pStyle w:val="Heading3"/>
         <w:rPr>
           <w:lang w:val="en-US"/>
         </w:rPr>
@@ -27223,7 +26359,7 @@
     </w:p>
     <w:p>
       <w:pPr>
-        <w:pStyle w:val="u3"/>
+        <w:pStyle w:val="Heading3"/>
         <w:rPr>
           <w:rFonts w:asciiTheme="minorHAnsi" w:hAnsiTheme="minorHAnsi" w:cstheme="minorHAnsi"/>
           <w:b/>
@@ -27640,7 +26776,7 @@
     </w:p>
     <w:tbl>
       <w:tblPr>
-        <w:tblStyle w:val="LiBang"/>
+        <w:tblStyle w:val="TableGrid"/>
         <w:tblW w:w="9360" w:type="dxa"/>
         <w:tblLayout w:type="fixed"/>
         <w:tblLook w:val="06A0" w:firstRow="1" w:lastRow="0" w:firstColumn="1" w:lastColumn="0" w:noHBand="1" w:noVBand="1"/>
@@ -28203,7 +27339,7 @@
     </w:p>
     <w:tbl>
       <w:tblPr>
-        <w:tblStyle w:val="LiBang"/>
+        <w:tblStyle w:val="TableGrid"/>
         <w:tblW w:w="9360" w:type="dxa"/>
         <w:tblLayout w:type="fixed"/>
         <w:tblLook w:val="06A0" w:firstRow="1" w:lastRow="0" w:firstColumn="1" w:lastColumn="0" w:noHBand="1" w:noVBand="1"/>
@@ -29055,7 +28191,7 @@
     </w:p>
     <w:p>
       <w:pPr>
-        <w:pStyle w:val="u2"/>
+        <w:pStyle w:val="Heading2"/>
         <w:rPr>
           <w:rFonts w:asciiTheme="minorHAnsi" w:hAnsiTheme="minorHAnsi" w:cstheme="minorHAnsi"/>
           <w:b/>
@@ -29086,7 +28222,7 @@
     </w:p>
     <w:p>
       <w:pPr>
-        <w:pStyle w:val="u3"/>
+        <w:pStyle w:val="Heading3"/>
         <w:rPr>
           <w:rFonts w:asciiTheme="minorHAnsi" w:hAnsiTheme="minorHAnsi" w:cstheme="minorHAnsi"/>
           <w:b/>
@@ -29124,23 +28260,7 @@
           <w:rFonts w:cstheme="minorHAnsi"/>
           <w:lang w:val="en-US"/>
         </w:rPr>
-        <w:t xml:space="preserve">- For </w:t>
-      </w:r>
-      <w:proofErr w:type="gramStart"/>
-      <w:r>
-        <w:rPr>
-          <w:rFonts w:cstheme="minorHAnsi"/>
-          <w:lang w:val="en-US"/>
-        </w:rPr>
-        <w:t>every</w:t>
-      </w:r>
-      <w:proofErr w:type="gramEnd"/>
-      <w:r>
-        <w:rPr>
-          <w:rFonts w:cstheme="minorHAnsi"/>
-          <w:lang w:val="en-US"/>
-        </w:rPr>
-        <w:t xml:space="preserve"> action users take when use the application, the program will print on the console about what users are doing and it happens in which classes.</w:t>
+        <w:t>- For every action users take when use the application, the program will print on the console about what users are doing and it happens in which classes.</w:t>
       </w:r>
     </w:p>
     <w:p>
@@ -29155,23 +28275,7 @@
           <w:rFonts w:cstheme="minorHAnsi"/>
           <w:lang w:val="en-US"/>
         </w:rPr>
-        <w:t xml:space="preserve">- When there is an error, a message must be display and there is a difference between </w:t>
-      </w:r>
-      <w:proofErr w:type="gramStart"/>
-      <w:r>
-        <w:rPr>
-          <w:rFonts w:cstheme="minorHAnsi"/>
-          <w:lang w:val="en-US"/>
-        </w:rPr>
-        <w:t>system‘</w:t>
-      </w:r>
-      <w:proofErr w:type="gramEnd"/>
-      <w:r>
-        <w:rPr>
-          <w:rFonts w:cstheme="minorHAnsi"/>
-          <w:lang w:val="en-US"/>
-        </w:rPr>
-        <w:t>s error, database‘s error and user’s error.</w:t>
+        <w:t>- When there is an error, a message must be display and there is a difference between system‘s error, database‘s error and user’s error.</w:t>
       </w:r>
     </w:p>
     <w:p>
@@ -29191,7 +28295,7 @@
     </w:p>
     <w:p>
       <w:pPr>
-        <w:pStyle w:val="oancuaDanhsach"/>
+        <w:pStyle w:val="ListParagraph"/>
         <w:numPr>
           <w:ilvl w:val="0"/>
           <w:numId w:val="34"/>
@@ -29211,7 +28315,7 @@
     </w:p>
     <w:p>
       <w:pPr>
-        <w:pStyle w:val="oancuaDanhsach"/>
+        <w:pStyle w:val="ListParagraph"/>
         <w:numPr>
           <w:ilvl w:val="0"/>
           <w:numId w:val="34"/>
@@ -29231,7 +28335,7 @@
     </w:p>
     <w:p>
       <w:pPr>
-        <w:pStyle w:val="oancuaDanhsach"/>
+        <w:pStyle w:val="ListParagraph"/>
         <w:numPr>
           <w:ilvl w:val="0"/>
           <w:numId w:val="34"/>
@@ -29251,7 +28355,7 @@
     </w:p>
     <w:p>
       <w:pPr>
-        <w:pStyle w:val="oancuaDanhsach"/>
+        <w:pStyle w:val="ListParagraph"/>
         <w:numPr>
           <w:ilvl w:val="0"/>
           <w:numId w:val="34"/>
@@ -29271,7 +28375,7 @@
     </w:p>
     <w:p>
       <w:pPr>
-        <w:pStyle w:val="u3"/>
+        <w:pStyle w:val="Heading3"/>
         <w:rPr>
           <w:rFonts w:asciiTheme="minorHAnsi" w:hAnsiTheme="minorHAnsi" w:cstheme="minorHAnsi"/>
           <w:b/>
@@ -29351,7 +28455,7 @@
     </w:p>
     <w:p>
       <w:pPr>
-        <w:pStyle w:val="u3"/>
+        <w:pStyle w:val="Heading3"/>
         <w:rPr>
           <w:rFonts w:asciiTheme="minorHAnsi" w:hAnsiTheme="minorHAnsi" w:cstheme="minorHAnsi"/>
           <w:b/>
@@ -29437,7 +28541,7 @@
     </w:p>
     <w:p>
       <w:pPr>
-        <w:pStyle w:val="u3"/>
+        <w:pStyle w:val="Heading3"/>
         <w:rPr>
           <w:rFonts w:asciiTheme="minorHAnsi" w:hAnsiTheme="minorHAnsi" w:cstheme="minorHAnsi"/>
           <w:b/>
@@ -29502,7 +28606,7 @@
     </w:p>
     <w:p>
       <w:pPr>
-        <w:pStyle w:val="u3"/>
+        <w:pStyle w:val="Heading3"/>
         <w:rPr>
           <w:rFonts w:asciiTheme="minorHAnsi" w:hAnsiTheme="minorHAnsi" w:cstheme="minorHAnsi"/>
           <w:b/>
@@ -29545,7 +28649,7 @@
     </w:p>
     <w:p>
       <w:pPr>
-        <w:pStyle w:val="u3"/>
+        <w:pStyle w:val="Heading3"/>
         <w:rPr>
           <w:rFonts w:asciiTheme="minorHAnsi" w:hAnsiTheme="minorHAnsi" w:cstheme="minorHAnsi"/>
           <w:b/>
@@ -29655,8 +28759,8 @@
         </w:rPr>
         <w:lastRenderedPageBreak/>
         <w:drawing>
-          <wp:inline distT="0" distB="0" distL="0" distR="0" wp14:anchorId="0E309D4C" wp14:editId="20306731">
-            <wp:extent cx="4321619" cy="3176235"/>
+          <wp:inline distT="0" distB="0" distL="0" distR="0" wp14:anchorId="0E309D4C" wp14:editId="2EE6A713">
+            <wp:extent cx="4321619" cy="2318391"/>
             <wp:effectExtent l="0" t="0" r="3175" b="5715"/>
             <wp:docPr id="3" name="Picture 3"/>
             <wp:cNvGraphicFramePr>
@@ -29684,7 +28788,7 @@
                   <pic:spPr>
                     <a:xfrm>
                       <a:off x="0" y="0"/>
-                      <a:ext cx="4321619" cy="3176235"/>
+                      <a:ext cx="4321619" cy="2318391"/>
                     </a:xfrm>
                     <a:prstGeom prst="rect">
                       <a:avLst/>
@@ -29769,58 +28873,10 @@
           <w:lang w:val="en-US"/>
         </w:rPr>
       </w:pPr>
-      <w:r>
-        <w:rPr>
-          <w:rFonts w:cstheme="minorHAnsi"/>
-          <w:noProof/>
-          <w:lang w:val="en-US"/>
-        </w:rPr>
-        <w:drawing>
-          <wp:inline distT="0" distB="0" distL="0" distR="0" wp14:anchorId="28B97221" wp14:editId="5B481A83">
-            <wp:extent cx="5631503" cy="3591560"/>
-            <wp:effectExtent l="0" t="0" r="7620" b="8890"/>
-            <wp:docPr id="2" name="Picture 2"/>
-            <wp:cNvGraphicFramePr>
-              <a:graphicFrameLocks xmlns:a="http://schemas.openxmlformats.org/drawingml/2006/main" noChangeAspect="1"/>
-            </wp:cNvGraphicFramePr>
-            <a:graphic xmlns:a="http://schemas.openxmlformats.org/drawingml/2006/main">
-              <a:graphicData uri="http://schemas.openxmlformats.org/drawingml/2006/picture">
-                <pic:pic xmlns:pic="http://schemas.openxmlformats.org/drawingml/2006/picture">
-                  <pic:nvPicPr>
-                    <pic:cNvPr id="2" name="Picture 2"/>
-                    <pic:cNvPicPr/>
-                  </pic:nvPicPr>
-                  <pic:blipFill>
-                    <a:blip r:embed="rId23">
-                      <a:extLst>
-                        <a:ext uri="{28A0092B-C50C-407E-A947-70E740481C1C}">
-                          <a14:useLocalDpi xmlns:a14="http://schemas.microsoft.com/office/drawing/2010/main" val="0"/>
-                        </a:ext>
-                      </a:extLst>
-                    </a:blip>
-                    <a:stretch>
-                      <a:fillRect/>
-                    </a:stretch>
-                  </pic:blipFill>
-                  <pic:spPr>
-                    <a:xfrm>
-                      <a:off x="0" y="0"/>
-                      <a:ext cx="5631503" cy="3591560"/>
-                    </a:xfrm>
-                    <a:prstGeom prst="rect">
-                      <a:avLst/>
-                    </a:prstGeom>
-                  </pic:spPr>
-                </pic:pic>
-              </a:graphicData>
-            </a:graphic>
-          </wp:inline>
-        </w:drawing>
-      </w:r>
     </w:p>
     <w:p>
       <w:pPr>
-        <w:pStyle w:val="u3"/>
+        <w:pStyle w:val="Heading3"/>
         <w:rPr>
           <w:rFonts w:asciiTheme="minorHAnsi" w:hAnsiTheme="minorHAnsi" w:cstheme="minorHAnsi"/>
           <w:b/>
@@ -29910,148 +28966,66 @@
   <w:comment w:id="14" w:author="Nguyen Thi Minh Chau" w:date="2021-10-17T09:53:00Z" w:initials="NTMC">
     <w:p>
       <w:pPr>
-        <w:pStyle w:val="VnbanChuthich"/>
-        <w:rPr>
-          <w:lang w:val="en-US"/>
-        </w:rPr>
-      </w:pPr>
-      <w:r>
-        <w:rPr>
-          <w:rStyle w:val="ThamchiuChuthich"/>
+        <w:pStyle w:val="CommentText"/>
+        <w:rPr>
+          <w:lang w:val="en-US"/>
+        </w:rPr>
+      </w:pPr>
+      <w:r>
+        <w:rPr>
+          <w:rStyle w:val="CommentReference"/>
         </w:rPr>
         <w:annotationRef/>
       </w:r>
-      <w:proofErr w:type="spellStart"/>
-      <w:r>
-        <w:rPr>
-          <w:lang w:val="en-US"/>
-        </w:rPr>
-        <w:t>Đổi</w:t>
-      </w:r>
-      <w:proofErr w:type="spellEnd"/>
-      <w:r>
-        <w:rPr>
-          <w:lang w:val="en-US"/>
-        </w:rPr>
-        <w:t xml:space="preserve"> </w:t>
-      </w:r>
-      <w:proofErr w:type="spellStart"/>
-      <w:r>
-        <w:rPr>
-          <w:lang w:val="en-US"/>
-        </w:rPr>
-        <w:t>lại</w:t>
-      </w:r>
-      <w:proofErr w:type="spellEnd"/>
-      <w:r>
-        <w:rPr>
-          <w:lang w:val="en-US"/>
-        </w:rPr>
-        <w:t xml:space="preserve"> </w:t>
-      </w:r>
-      <w:proofErr w:type="spellStart"/>
-      <w:r>
-        <w:rPr>
-          <w:lang w:val="en-US"/>
-        </w:rPr>
-        <w:t>EcoBikeRental</w:t>
-      </w:r>
-      <w:proofErr w:type="spellEnd"/>
+      <w:r>
+        <w:rPr>
+          <w:lang w:val="en-US"/>
+        </w:rPr>
+        <w:t>Đổi lại EcoBikeRental</w:t>
+      </w:r>
     </w:p>
   </w:comment>
   <w:comment w:id="16" w:author="Nguyen Thi Minh Chau" w:date="2021-10-17T09:53:00Z" w:initials="NTMC">
     <w:p>
       <w:pPr>
-        <w:pStyle w:val="VnbanChuthich"/>
-        <w:rPr>
-          <w:lang w:val="en-US"/>
-        </w:rPr>
-      </w:pPr>
-      <w:r>
-        <w:rPr>
-          <w:rStyle w:val="ThamchiuChuthich"/>
+        <w:pStyle w:val="CommentText"/>
+        <w:rPr>
+          <w:lang w:val="en-US"/>
+        </w:rPr>
+      </w:pPr>
+      <w:r>
+        <w:rPr>
+          <w:rStyle w:val="CommentReference"/>
         </w:rPr>
         <w:annotationRef/>
       </w:r>
-      <w:proofErr w:type="spellStart"/>
-      <w:r>
-        <w:rPr>
-          <w:lang w:val="en-US"/>
-        </w:rPr>
-        <w:t>Đổi</w:t>
-      </w:r>
-      <w:proofErr w:type="spellEnd"/>
-      <w:r>
-        <w:rPr>
-          <w:lang w:val="en-US"/>
-        </w:rPr>
-        <w:t xml:space="preserve"> </w:t>
-      </w:r>
-      <w:proofErr w:type="spellStart"/>
-      <w:r>
-        <w:rPr>
-          <w:lang w:val="en-US"/>
-        </w:rPr>
-        <w:t>lại</w:t>
-      </w:r>
-      <w:proofErr w:type="spellEnd"/>
-      <w:r>
-        <w:rPr>
-          <w:lang w:val="en-US"/>
-        </w:rPr>
-        <w:t xml:space="preserve"> </w:t>
-      </w:r>
-      <w:proofErr w:type="spellStart"/>
-      <w:r>
-        <w:rPr>
-          <w:lang w:val="en-US"/>
-        </w:rPr>
-        <w:t>EcoBikeRental</w:t>
-      </w:r>
-      <w:proofErr w:type="spellEnd"/>
+      <w:r>
+        <w:rPr>
+          <w:lang w:val="en-US"/>
+        </w:rPr>
+        <w:t>Đổi lại EcoBikeRental</w:t>
+      </w:r>
     </w:p>
   </w:comment>
   <w:comment w:id="19" w:author="Nguyen Thi Minh Chau" w:date="2021-10-17T09:52:00Z" w:initials="NTMC">
     <w:p>
       <w:pPr>
-        <w:pStyle w:val="VnbanChuthich"/>
-        <w:rPr>
-          <w:lang w:val="en-US"/>
-        </w:rPr>
-      </w:pPr>
-      <w:r>
-        <w:rPr>
-          <w:rStyle w:val="ThamchiuChuthich"/>
+        <w:pStyle w:val="CommentText"/>
+        <w:rPr>
+          <w:lang w:val="en-US"/>
+        </w:rPr>
+      </w:pPr>
+      <w:r>
+        <w:rPr>
+          <w:rStyle w:val="CommentReference"/>
         </w:rPr>
         <w:annotationRef/>
       </w:r>
-      <w:proofErr w:type="spellStart"/>
-      <w:r>
-        <w:rPr>
-          <w:lang w:val="en-US"/>
-        </w:rPr>
-        <w:t>Chỉnh</w:t>
-      </w:r>
-      <w:proofErr w:type="spellEnd"/>
-      <w:r>
-        <w:rPr>
-          <w:lang w:val="en-US"/>
-        </w:rPr>
-        <w:t xml:space="preserve"> </w:t>
-      </w:r>
-      <w:proofErr w:type="spellStart"/>
-      <w:r>
-        <w:rPr>
-          <w:lang w:val="en-US"/>
-        </w:rPr>
-        <w:t>lại</w:t>
-      </w:r>
-      <w:proofErr w:type="spellEnd"/>
-      <w:r>
-        <w:rPr>
-          <w:lang w:val="en-US"/>
-        </w:rPr>
-        <w:t xml:space="preserve"> partition</w:t>
+      <w:r>
+        <w:rPr>
+          <w:lang w:val="en-US"/>
+        </w:rPr>
+        <w:t>Chỉnh lại partition</w:t>
       </w:r>
     </w:p>
   </w:comment>
@@ -34266,16 +33240,16 @@
     <w:lsdException w:name="Unresolved Mention" w:semiHidden="1" w:unhideWhenUsed="1"/>
     <w:lsdException w:name="Smart Link" w:semiHidden="1" w:unhideWhenUsed="1"/>
   </w:latentStyles>
-  <w:style w:type="paragraph" w:default="1" w:styleId="Binhthng">
+  <w:style w:type="paragraph" w:default="1" w:styleId="Normal">
     <w:name w:val="Normal"/>
     <w:qFormat/>
     <w:rsid w:val="00595FBD"/>
   </w:style>
-  <w:style w:type="paragraph" w:styleId="u1">
+  <w:style w:type="paragraph" w:styleId="Heading1">
     <w:name w:val="heading 1"/>
-    <w:basedOn w:val="Binhthng"/>
-    <w:next w:val="Binhthng"/>
-    <w:link w:val="u1Char"/>
+    <w:basedOn w:val="Normal"/>
+    <w:next w:val="Normal"/>
+    <w:link w:val="Heading1Char"/>
     <w:uiPriority w:val="9"/>
     <w:qFormat/>
     <w:rsid w:val="002C5174"/>
@@ -34292,11 +33266,11 @@
       <w:szCs w:val="32"/>
     </w:rPr>
   </w:style>
-  <w:style w:type="paragraph" w:styleId="u2">
+  <w:style w:type="paragraph" w:styleId="Heading2">
     <w:name w:val="heading 2"/>
-    <w:basedOn w:val="Binhthng"/>
-    <w:next w:val="Binhthng"/>
-    <w:link w:val="u2Char"/>
+    <w:basedOn w:val="Normal"/>
+    <w:next w:val="Normal"/>
+    <w:link w:val="Heading2Char"/>
     <w:uiPriority w:val="9"/>
     <w:unhideWhenUsed/>
     <w:qFormat/>
@@ -34314,11 +33288,11 @@
       <w:szCs w:val="26"/>
     </w:rPr>
   </w:style>
-  <w:style w:type="paragraph" w:styleId="u3">
+  <w:style w:type="paragraph" w:styleId="Heading3">
     <w:name w:val="heading 3"/>
-    <w:basedOn w:val="Binhthng"/>
-    <w:next w:val="Binhthng"/>
-    <w:link w:val="u3Char"/>
+    <w:basedOn w:val="Normal"/>
+    <w:next w:val="Normal"/>
+    <w:link w:val="Heading3Char"/>
     <w:uiPriority w:val="9"/>
     <w:unhideWhenUsed/>
     <w:qFormat/>
@@ -34336,13 +33310,13 @@
       <w:szCs w:val="24"/>
     </w:rPr>
   </w:style>
-  <w:style w:type="character" w:default="1" w:styleId="Phngmcinhcuaoanvn">
+  <w:style w:type="character" w:default="1" w:styleId="DefaultParagraphFont">
     <w:name w:val="Default Paragraph Font"/>
     <w:uiPriority w:val="1"/>
     <w:semiHidden/>
     <w:unhideWhenUsed/>
   </w:style>
-  <w:style w:type="table" w:default="1" w:styleId="BangThngthng">
+  <w:style w:type="table" w:default="1" w:styleId="TableNormal">
     <w:name w:val="Normal Table"/>
     <w:uiPriority w:val="99"/>
     <w:semiHidden/>
@@ -34357,15 +33331,15 @@
       </w:tblCellMar>
     </w:tblPr>
   </w:style>
-  <w:style w:type="numbering" w:default="1" w:styleId="Khngco">
+  <w:style w:type="numbering" w:default="1" w:styleId="NoList">
     <w:name w:val="No List"/>
     <w:uiPriority w:val="99"/>
     <w:semiHidden/>
     <w:unhideWhenUsed/>
   </w:style>
-  <w:style w:type="paragraph" w:styleId="oancuaDanhsach">
+  <w:style w:type="paragraph" w:styleId="ListParagraph">
     <w:name w:val="List Paragraph"/>
-    <w:basedOn w:val="Binhthng"/>
+    <w:basedOn w:val="Normal"/>
     <w:uiPriority w:val="34"/>
     <w:qFormat/>
     <w:rsid w:val="00092961"/>
@@ -34374,9 +33348,9 @@
       <w:contextualSpacing/>
     </w:pPr>
   </w:style>
-  <w:style w:type="table" w:styleId="LiBang">
+  <w:style w:type="table" w:styleId="TableGrid">
     <w:name w:val="Table Grid"/>
-    <w:basedOn w:val="BangThngthng"/>
+    <w:basedOn w:val="TableNormal"/>
     <w:uiPriority w:val="59"/>
     <w:rsid w:val="003C17CD"/>
     <w:pPr>
@@ -34393,10 +33367,10 @@
       </w:tblBorders>
     </w:tblPr>
   </w:style>
-  <w:style w:type="character" w:customStyle="1" w:styleId="u2Char">
-    <w:name w:val="Đầu đề 2 Char"/>
-    <w:basedOn w:val="Phngmcinhcuaoanvn"/>
-    <w:link w:val="u2"/>
+  <w:style w:type="character" w:customStyle="1" w:styleId="Heading2Char">
+    <w:name w:val="Heading 2 Char"/>
+    <w:basedOn w:val="DefaultParagraphFont"/>
+    <w:link w:val="Heading2"/>
     <w:uiPriority w:val="9"/>
     <w:rsid w:val="00A54D31"/>
     <w:rPr>
@@ -34406,10 +33380,10 @@
       <w:szCs w:val="26"/>
     </w:rPr>
   </w:style>
-  <w:style w:type="character" w:customStyle="1" w:styleId="u3Char">
-    <w:name w:val="Đầu đề 3 Char"/>
-    <w:basedOn w:val="Phngmcinhcuaoanvn"/>
-    <w:link w:val="u3"/>
+  <w:style w:type="character" w:customStyle="1" w:styleId="Heading3Char">
+    <w:name w:val="Heading 3 Char"/>
+    <w:basedOn w:val="DefaultParagraphFont"/>
+    <w:link w:val="Heading3"/>
     <w:uiPriority w:val="9"/>
     <w:rsid w:val="00A54D31"/>
     <w:rPr>
@@ -34419,10 +33393,10 @@
       <w:szCs w:val="24"/>
     </w:rPr>
   </w:style>
-  <w:style w:type="character" w:customStyle="1" w:styleId="u1Char">
-    <w:name w:val="Đầu đề 1 Char"/>
-    <w:basedOn w:val="Phngmcinhcuaoanvn"/>
-    <w:link w:val="u1"/>
+  <w:style w:type="character" w:customStyle="1" w:styleId="Heading1Char">
+    <w:name w:val="Heading 1 Char"/>
+    <w:basedOn w:val="DefaultParagraphFont"/>
+    <w:link w:val="Heading1"/>
     <w:uiPriority w:val="9"/>
     <w:rsid w:val="002C5174"/>
     <w:rPr>
@@ -34432,10 +33406,10 @@
       <w:szCs w:val="32"/>
     </w:rPr>
   </w:style>
-  <w:style w:type="paragraph" w:styleId="uMucluc">
+  <w:style w:type="paragraph" w:styleId="TOCHeading">
     <w:name w:val="TOC Heading"/>
-    <w:basedOn w:val="u1"/>
-    <w:next w:val="Binhthng"/>
+    <w:basedOn w:val="Heading1"/>
+    <w:next w:val="Normal"/>
     <w:uiPriority w:val="39"/>
     <w:unhideWhenUsed/>
     <w:qFormat/>
@@ -34447,10 +33421,10 @@
       <w:lang w:val="en-US" w:eastAsia="en-US"/>
     </w:rPr>
   </w:style>
-  <w:style w:type="paragraph" w:styleId="Mucluc2">
+  <w:style w:type="paragraph" w:styleId="TOC2">
     <w:name w:val="toc 2"/>
-    <w:basedOn w:val="Binhthng"/>
-    <w:next w:val="Binhthng"/>
+    <w:basedOn w:val="Normal"/>
+    <w:next w:val="Normal"/>
     <w:autoRedefine/>
     <w:uiPriority w:val="39"/>
     <w:unhideWhenUsed/>
@@ -34460,10 +33434,10 @@
       <w:ind w:left="220"/>
     </w:pPr>
   </w:style>
-  <w:style w:type="paragraph" w:styleId="Mucluc3">
+  <w:style w:type="paragraph" w:styleId="TOC3">
     <w:name w:val="toc 3"/>
-    <w:basedOn w:val="Binhthng"/>
-    <w:next w:val="Binhthng"/>
+    <w:basedOn w:val="Normal"/>
+    <w:next w:val="Normal"/>
     <w:autoRedefine/>
     <w:uiPriority w:val="39"/>
     <w:unhideWhenUsed/>
@@ -34473,9 +33447,9 @@
       <w:ind w:left="440"/>
     </w:pPr>
   </w:style>
-  <w:style w:type="character" w:styleId="Siuktni">
+  <w:style w:type="character" w:styleId="Hyperlink">
     <w:name w:val="Hyperlink"/>
-    <w:basedOn w:val="Phngmcinhcuaoanvn"/>
+    <w:basedOn w:val="DefaultParagraphFont"/>
     <w:uiPriority w:val="99"/>
     <w:unhideWhenUsed/>
     <w:rsid w:val="002C5174"/>
@@ -34484,10 +33458,10 @@
       <w:u w:val="single"/>
     </w:rPr>
   </w:style>
-  <w:style w:type="paragraph" w:styleId="Chuthich">
+  <w:style w:type="paragraph" w:styleId="Caption">
     <w:name w:val="caption"/>
-    <w:basedOn w:val="Binhthng"/>
-    <w:next w:val="Binhthng"/>
+    <w:basedOn w:val="Normal"/>
+    <w:next w:val="Normal"/>
     <w:uiPriority w:val="35"/>
     <w:unhideWhenUsed/>
     <w:qFormat/>
@@ -34505,7 +33479,7 @@
   </w:style>
   <w:style w:type="paragraph" w:customStyle="1" w:styleId="TableParagraph">
     <w:name w:val="Table Paragraph"/>
-    <w:basedOn w:val="Binhthng"/>
+    <w:basedOn w:val="Normal"/>
     <w:uiPriority w:val="1"/>
     <w:qFormat/>
     <w:rsid w:val="00010D7D"/>
@@ -34521,9 +33495,9 @@
       <w:lang w:val="en-US" w:eastAsia="en-US"/>
     </w:rPr>
   </w:style>
-  <w:style w:type="character" w:styleId="ThamchiuChuthich">
+  <w:style w:type="character" w:styleId="CommentReference">
     <w:name w:val="annotation reference"/>
-    <w:basedOn w:val="Phngmcinhcuaoanvn"/>
+    <w:basedOn w:val="DefaultParagraphFont"/>
     <w:uiPriority w:val="99"/>
     <w:semiHidden/>
     <w:unhideWhenUsed/>
@@ -34533,10 +33507,10 @@
       <w:szCs w:val="16"/>
     </w:rPr>
   </w:style>
-  <w:style w:type="paragraph" w:styleId="VnbanChuthich">
+  <w:style w:type="paragraph" w:styleId="CommentText">
     <w:name w:val="annotation text"/>
-    <w:basedOn w:val="Binhthng"/>
-    <w:link w:val="VnbanChuthichChar"/>
+    <w:basedOn w:val="Normal"/>
+    <w:link w:val="CommentTextChar"/>
     <w:uiPriority w:val="99"/>
     <w:semiHidden/>
     <w:unhideWhenUsed/>
@@ -34549,10 +33523,10 @@
       <w:szCs w:val="20"/>
     </w:rPr>
   </w:style>
-  <w:style w:type="character" w:customStyle="1" w:styleId="VnbanChuthichChar">
-    <w:name w:val="Văn bản Chú thích Char"/>
-    <w:basedOn w:val="Phngmcinhcuaoanvn"/>
-    <w:link w:val="VnbanChuthich"/>
+  <w:style w:type="character" w:customStyle="1" w:styleId="CommentTextChar">
+    <w:name w:val="Comment Text Char"/>
+    <w:basedOn w:val="DefaultParagraphFont"/>
+    <w:link w:val="CommentText"/>
     <w:uiPriority w:val="99"/>
     <w:semiHidden/>
     <w:rsid w:val="0053024B"/>
@@ -34561,11 +33535,11 @@
       <w:szCs w:val="20"/>
     </w:rPr>
   </w:style>
-  <w:style w:type="paragraph" w:styleId="ChuChuthich">
+  <w:style w:type="paragraph" w:styleId="CommentSubject">
     <w:name w:val="annotation subject"/>
-    <w:basedOn w:val="VnbanChuthich"/>
-    <w:next w:val="VnbanChuthich"/>
-    <w:link w:val="ChuChuthichChar"/>
+    <w:basedOn w:val="CommentText"/>
+    <w:next w:val="CommentText"/>
+    <w:link w:val="CommentSubjectChar"/>
     <w:uiPriority w:val="99"/>
     <w:semiHidden/>
     <w:unhideWhenUsed/>
@@ -34575,10 +33549,10 @@
       <w:bCs/>
     </w:rPr>
   </w:style>
-  <w:style w:type="character" w:customStyle="1" w:styleId="ChuChuthichChar">
-    <w:name w:val="Chủ đề Chú thích Char"/>
-    <w:basedOn w:val="VnbanChuthichChar"/>
-    <w:link w:val="ChuChuthich"/>
+  <w:style w:type="character" w:customStyle="1" w:styleId="CommentSubjectChar">
+    <w:name w:val="Comment Subject Char"/>
+    <w:basedOn w:val="CommentTextChar"/>
+    <w:link w:val="CommentSubject"/>
     <w:uiPriority w:val="99"/>
     <w:semiHidden/>
     <w:rsid w:val="0053024B"/>

</xml_diff>